<commit_message>
CSS Box Model resources
</commit_message>
<xml_diff>
--- a/03. CSS & Typography/Typography notes.docx
+++ b/03. CSS & Typography/Typography notes.docx
@@ -550,10 +550,7 @@
         </w:numPr>
       </w:pPr>
       <w:r>
-        <w:t>text</w:t>
-      </w:r>
-      <w:r>
-        <w:t xml:space="preserve"> </w:t>
+        <w:t xml:space="preserve">text </w:t>
       </w:r>
       <w:r>
         <w:t>-</w:t>
@@ -584,10 +581,7 @@
         </w:numPr>
       </w:pPr>
       <w:r>
-        <w:t>text</w:t>
-      </w:r>
-      <w:r>
-        <w:t xml:space="preserve"> </w:t>
+        <w:t xml:space="preserve">text </w:t>
       </w:r>
       <w:r>
         <w:t xml:space="preserve">-decoration: </w:t>
@@ -605,10 +599,7 @@
         </w:numPr>
       </w:pPr>
       <w:r>
-        <w:t>text</w:t>
-      </w:r>
-      <w:r>
-        <w:t xml:space="preserve"> </w:t>
+        <w:t xml:space="preserve">text </w:t>
       </w:r>
       <w:r>
         <w:t>-indent</w:t>
@@ -632,10 +623,7 @@
         </w:numPr>
       </w:pPr>
       <w:r>
-        <w:t>text</w:t>
-      </w:r>
-      <w:r>
-        <w:t xml:space="preserve"> </w:t>
+        <w:t xml:space="preserve">text </w:t>
       </w:r>
       <w:r>
         <w:t xml:space="preserve">-overflow: </w:t>
@@ -914,11 +902,6 @@
           <w:lang w:val="en-US"/>
         </w:rPr>
         <w:tab/>
-      </w:r>
-      <w:r>
-        <w:rPr>
-          <w:lang w:val="en-US"/>
-        </w:rPr>
         <w:t>@font-face{</w:t>
       </w:r>
     </w:p>
@@ -959,11 +942,6 @@
           <w:lang w:val="en-US"/>
         </w:rPr>
         <w:tab/>
-      </w:r>
-      <w:r>
-        <w:rPr>
-          <w:lang w:val="en-US"/>
-        </w:rPr>
         <w:t>font-family: “Roboto</w:t>
       </w:r>
       <w:proofErr w:type="gramStart"/>
@@ -1062,19 +1040,7 @@
         <w:rPr>
           <w:lang w:val="en-US"/>
         </w:rPr>
-        <w:t>(“./fonts/Roboto-</w:t>
-      </w:r>
-      <w:r>
-        <w:rPr>
-          <w:lang w:val="en-US"/>
-        </w:rPr>
-        <w:t>Normal</w:t>
-      </w:r>
-      <w:r>
-        <w:rPr>
-          <w:lang w:val="en-US"/>
-        </w:rPr>
-        <w:t>.ttf“;</w:t>
+        <w:t>(“./fonts/Roboto-Normal.ttf“;</w:t>
       </w:r>
     </w:p>
     <w:p>
@@ -1131,39 +1097,16 @@
           <w:lang w:val="en-US"/>
         </w:rPr>
         <w:tab/>
-      </w:r>
+        <w:t xml:space="preserve">font-weight: </w:t>
+      </w:r>
+      <w:proofErr w:type="gramStart"/>
       <w:r>
         <w:rPr>
           <w:b/>
           <w:bCs/>
           <w:lang w:val="en-US"/>
         </w:rPr>
-        <w:t xml:space="preserve">font-weight: </w:t>
-      </w:r>
-      <w:proofErr w:type="gramStart"/>
-      <w:r>
-        <w:rPr>
-          <w:b/>
-          <w:bCs/>
-          <w:lang w:val="en-US"/>
-        </w:rPr>
-        <w:t>4</w:t>
-      </w:r>
-      <w:r>
-        <w:rPr>
-          <w:b/>
-          <w:bCs/>
-          <w:lang w:val="en-US"/>
-        </w:rPr>
-        <w:t>00</w:t>
-      </w:r>
-      <w:r>
-        <w:rPr>
-          <w:b/>
-          <w:bCs/>
-          <w:lang w:val="en-US"/>
-        </w:rPr>
-        <w:t>;</w:t>
+        <w:t>400;</w:t>
       </w:r>
       <w:proofErr w:type="gramEnd"/>
     </w:p>
@@ -1588,15 +1531,7 @@
         <w:ind w:firstLine="720"/>
       </w:pPr>
       <w:r>
-        <w:t>@import 'https://use.fontawesome.com/releases/v5.10.2/</w:t>
-      </w:r>
-      <w:proofErr w:type="spellStart"/>
-      <w:r>
-        <w:t>css</w:t>
-      </w:r>
-      <w:proofErr w:type="spellEnd"/>
-      <w:r>
-        <w:t>/all.css</w:t>
+        <w:t>@import 'https://use.fontawesome.com/releases/v5.10.2/css/all.css</w:t>
       </w:r>
       <w:proofErr w:type="gramStart"/>
       <w:r>
@@ -1607,11 +1542,854 @@
       </w:r>
       <w:proofErr w:type="gramEnd"/>
     </w:p>
-    <w:p>
-      <w:pPr>
-        <w:pStyle w:val="ListParagraph"/>
-      </w:pPr>
-    </w:p>
+    <w:p/>
+    <w:p/>
+    <w:p>
+      <w:pPr>
+        <w:rPr>
+          <w:b/>
+          <w:bCs/>
+        </w:rPr>
+      </w:pPr>
+      <w:r>
+        <w:t>04.</w:t>
+      </w:r>
+      <w:r>
+        <w:rPr>
+          <w:b/>
+          <w:bCs/>
+        </w:rPr>
+        <w:t xml:space="preserve"> </w:t>
+      </w:r>
+      <w:r>
+        <w:rPr>
+          <w:b/>
+          <w:bCs/>
+        </w:rPr>
+        <w:t>CSS BOXING</w:t>
+      </w:r>
+    </w:p>
+    <w:p/>
+    <w:p>
+      <w:r>
+        <w:t>HTML elements contain:</w:t>
+      </w:r>
+    </w:p>
+    <w:p>
+      <w:pPr>
+        <w:pStyle w:val="ListParagraph"/>
+        <w:numPr>
+          <w:ilvl w:val="0"/>
+          <w:numId w:val="8"/>
+        </w:numPr>
+      </w:pPr>
+      <w:r>
+        <w:t>Content</w:t>
+      </w:r>
+    </w:p>
+    <w:p>
+      <w:pPr>
+        <w:pStyle w:val="ListParagraph"/>
+        <w:numPr>
+          <w:ilvl w:val="0"/>
+          <w:numId w:val="8"/>
+        </w:numPr>
+      </w:pPr>
+      <w:r>
+        <w:t>Padding</w:t>
+      </w:r>
+    </w:p>
+    <w:p>
+      <w:pPr>
+        <w:pStyle w:val="ListParagraph"/>
+        <w:numPr>
+          <w:ilvl w:val="0"/>
+          <w:numId w:val="8"/>
+        </w:numPr>
+      </w:pPr>
+      <w:r>
+        <w:t xml:space="preserve">Border </w:t>
+      </w:r>
+    </w:p>
+    <w:p>
+      <w:pPr>
+        <w:pStyle w:val="ListParagraph"/>
+        <w:numPr>
+          <w:ilvl w:val="0"/>
+          <w:numId w:val="8"/>
+        </w:numPr>
+      </w:pPr>
+      <w:r>
+        <w:t>Margin</w:t>
+      </w:r>
+    </w:p>
+    <w:p>
+      <w:r>
+        <w:t>Block vs Inline HTML elements</w:t>
+      </w:r>
+    </w:p>
+    <w:p>
+      <w:pPr>
+        <w:pStyle w:val="ListParagraph"/>
+        <w:numPr>
+          <w:ilvl w:val="0"/>
+          <w:numId w:val="8"/>
+        </w:numPr>
+      </w:pPr>
+      <w:r>
+        <w:t xml:space="preserve">Block – starts on a new line and fills up all the space left and right. </w:t>
+      </w:r>
+    </w:p>
+    <w:p>
+      <w:pPr>
+        <w:pStyle w:val="ListParagraph"/>
+      </w:pPr>
+      <w:r>
+        <w:t xml:space="preserve">Ex: main, header, article, section, </w:t>
+      </w:r>
+      <w:proofErr w:type="spellStart"/>
+      <w:r>
+        <w:t>fieldset</w:t>
+      </w:r>
+      <w:proofErr w:type="spellEnd"/>
+      <w:r>
+        <w:t xml:space="preserve">, nav, ul, </w:t>
+      </w:r>
+      <w:proofErr w:type="spellStart"/>
+      <w:r>
+        <w:t>ol</w:t>
+      </w:r>
+      <w:proofErr w:type="spellEnd"/>
+      <w:r>
+        <w:t>, li, form, h1-h6, p, div</w:t>
+      </w:r>
+    </w:p>
+    <w:p>
+      <w:pPr>
+        <w:pStyle w:val="ListParagraph"/>
+        <w:numPr>
+          <w:ilvl w:val="0"/>
+          <w:numId w:val="8"/>
+        </w:numPr>
+      </w:pPr>
+      <w:r>
+        <w:t>Inline – don’t start on a new line and appear on the same line as the content and tags beside them, margins can be added only on right and left</w:t>
+      </w:r>
+    </w:p>
+    <w:p>
+      <w:pPr>
+        <w:pStyle w:val="ListParagraph"/>
+      </w:pPr>
+      <w:r>
+        <w:t xml:space="preserve">Ex: </w:t>
+      </w:r>
+      <w:proofErr w:type="gramStart"/>
+      <w:r>
+        <w:t>a,</w:t>
+      </w:r>
+      <w:proofErr w:type="gramEnd"/>
+      <w:r>
+        <w:t xml:space="preserve"> label, map, span, strong, </w:t>
+      </w:r>
+      <w:proofErr w:type="spellStart"/>
+      <w:r>
+        <w:t>em</w:t>
+      </w:r>
+      <w:proofErr w:type="spellEnd"/>
+      <w:r>
+        <w:t xml:space="preserve">, I, </w:t>
+      </w:r>
+      <w:proofErr w:type="spellStart"/>
+      <w:r>
+        <w:t>img</w:t>
+      </w:r>
+      <w:proofErr w:type="spellEnd"/>
+      <w:r>
+        <w:t xml:space="preserve">, </w:t>
+      </w:r>
+      <w:proofErr w:type="spellStart"/>
+      <w:r>
+        <w:t>textarea</w:t>
+      </w:r>
+      <w:proofErr w:type="spellEnd"/>
+      <w:r>
+        <w:t>, input, button, select</w:t>
+      </w:r>
+    </w:p>
+    <w:p>
+      <w:pPr>
+        <w:pStyle w:val="ListParagraph"/>
+        <w:numPr>
+          <w:ilvl w:val="0"/>
+          <w:numId w:val="8"/>
+        </w:numPr>
+      </w:pPr>
+      <w:r>
+        <w:t xml:space="preserve">Inline-block – we can set margin and padding to all four sides, we </w:t>
+      </w:r>
+      <w:proofErr w:type="gramStart"/>
+      <w:r>
+        <w:t>have to</w:t>
+      </w:r>
+      <w:proofErr w:type="gramEnd"/>
+      <w:r>
+        <w:t xml:space="preserve"> declare the element as display: inline-block. Commonly these elements are used to create nav links horizontally</w:t>
+      </w:r>
+    </w:p>
+    <w:p/>
+    <w:p>
+      <w:r>
+        <w:t>Width:</w:t>
+      </w:r>
+    </w:p>
+    <w:p>
+      <w:pPr>
+        <w:pStyle w:val="ListParagraph"/>
+        <w:numPr>
+          <w:ilvl w:val="0"/>
+          <w:numId w:val="8"/>
+        </w:numPr>
+      </w:pPr>
+      <w:r>
+        <w:t>Auto</w:t>
+      </w:r>
+    </w:p>
+    <w:p>
+      <w:pPr>
+        <w:pStyle w:val="ListParagraph"/>
+        <w:numPr>
+          <w:ilvl w:val="0"/>
+          <w:numId w:val="8"/>
+        </w:numPr>
+      </w:pPr>
+      <w:proofErr w:type="spellStart"/>
+      <w:r>
+        <w:t>Em</w:t>
+      </w:r>
+      <w:proofErr w:type="spellEnd"/>
+      <w:r>
+        <w:t>/rem/px</w:t>
+      </w:r>
+    </w:p>
+    <w:p>
+      <w:pPr>
+        <w:pStyle w:val="ListParagraph"/>
+        <w:numPr>
+          <w:ilvl w:val="0"/>
+          <w:numId w:val="8"/>
+        </w:numPr>
+      </w:pPr>
+      <w:r>
+        <w:t xml:space="preserve">% </w:t>
+      </w:r>
+      <w:proofErr w:type="gramStart"/>
+      <w:r>
+        <w:t>from</w:t>
+      </w:r>
+      <w:proofErr w:type="gramEnd"/>
+      <w:r>
+        <w:t xml:space="preserve"> the parent element</w:t>
+      </w:r>
+    </w:p>
+    <w:p>
+      <w:pPr>
+        <w:pStyle w:val="ListParagraph"/>
+        <w:numPr>
+          <w:ilvl w:val="0"/>
+          <w:numId w:val="8"/>
+        </w:numPr>
+      </w:pPr>
+      <w:r>
+        <w:t>Min-width: 300px; - at least 300px but can be more</w:t>
+      </w:r>
+    </w:p>
+    <w:p>
+      <w:pPr>
+        <w:pStyle w:val="ListParagraph"/>
+        <w:numPr>
+          <w:ilvl w:val="0"/>
+          <w:numId w:val="8"/>
+        </w:numPr>
+      </w:pPr>
+      <w:r>
+        <w:t>Max-width:500px; - up to 500px but can be less</w:t>
+      </w:r>
+    </w:p>
+    <w:p/>
+    <w:p>
+      <w:r>
+        <w:t>Height:</w:t>
+      </w:r>
+    </w:p>
+    <w:p>
+      <w:pPr>
+        <w:pStyle w:val="ListParagraph"/>
+        <w:numPr>
+          <w:ilvl w:val="0"/>
+          <w:numId w:val="8"/>
+        </w:numPr>
+      </w:pPr>
+      <w:r>
+        <w:t>Auto</w:t>
+      </w:r>
+    </w:p>
+    <w:p>
+      <w:pPr>
+        <w:pStyle w:val="ListParagraph"/>
+        <w:numPr>
+          <w:ilvl w:val="0"/>
+          <w:numId w:val="8"/>
+        </w:numPr>
+      </w:pPr>
+      <w:proofErr w:type="spellStart"/>
+      <w:r>
+        <w:t>Em</w:t>
+      </w:r>
+      <w:proofErr w:type="spellEnd"/>
+      <w:r>
+        <w:t>/rem/px</w:t>
+      </w:r>
+    </w:p>
+    <w:p>
+      <w:pPr>
+        <w:pStyle w:val="ListParagraph"/>
+        <w:numPr>
+          <w:ilvl w:val="0"/>
+          <w:numId w:val="8"/>
+        </w:numPr>
+      </w:pPr>
+      <w:r>
+        <w:t xml:space="preserve">% </w:t>
+      </w:r>
+      <w:proofErr w:type="gramStart"/>
+      <w:r>
+        <w:t>from</w:t>
+      </w:r>
+      <w:proofErr w:type="gramEnd"/>
+      <w:r>
+        <w:t xml:space="preserve"> the parent element</w:t>
+      </w:r>
+    </w:p>
+    <w:p>
+      <w:pPr>
+        <w:pStyle w:val="ListParagraph"/>
+        <w:numPr>
+          <w:ilvl w:val="0"/>
+          <w:numId w:val="8"/>
+        </w:numPr>
+      </w:pPr>
+      <w:r>
+        <w:t xml:space="preserve">Overflow: visible/auto/scroll/hidden – how to display content longer than the height; overflow-x: (only horizontal scroll)/overflow-y: </w:t>
+      </w:r>
+      <w:proofErr w:type="gramStart"/>
+      <w:r>
+        <w:t>auto(</w:t>
+      </w:r>
+      <w:proofErr w:type="gramEnd"/>
+      <w:r>
+        <w:t>only vertical scroll)</w:t>
+      </w:r>
+    </w:p>
+    <w:p>
+      <w:pPr>
+        <w:pStyle w:val="ListParagraph"/>
+        <w:numPr>
+          <w:ilvl w:val="0"/>
+          <w:numId w:val="8"/>
+        </w:numPr>
+      </w:pPr>
+      <w:r>
+        <w:t xml:space="preserve">Max-height: if the max height is larger </w:t>
+      </w:r>
+      <w:proofErr w:type="spellStart"/>
+      <w:r>
+        <w:t>that</w:t>
+      </w:r>
+      <w:proofErr w:type="spellEnd"/>
+      <w:r>
+        <w:t xml:space="preserve"> the elements actual height, the max height has no effect and an automatic scroller appears</w:t>
+      </w:r>
+    </w:p>
+    <w:p>
+      <w:pPr>
+        <w:pStyle w:val="ListParagraph"/>
+        <w:numPr>
+          <w:ilvl w:val="0"/>
+          <w:numId w:val="8"/>
+        </w:numPr>
+      </w:pPr>
+      <w:r>
+        <w:t xml:space="preserve">Min-height: </w:t>
+      </w:r>
+    </w:p>
+    <w:p/>
+    <w:p>
+      <w:r>
+        <w:t>Padding vs Margin:</w:t>
+      </w:r>
+    </w:p>
+    <w:p>
+      <w:pPr>
+        <w:pStyle w:val="ListParagraph"/>
+        <w:numPr>
+          <w:ilvl w:val="0"/>
+          <w:numId w:val="8"/>
+        </w:numPr>
+      </w:pPr>
+      <w:r>
+        <w:t>Padding creates space inside the element, inside the box border</w:t>
+      </w:r>
+    </w:p>
+    <w:p>
+      <w:pPr>
+        <w:pStyle w:val="ListParagraph"/>
+        <w:numPr>
+          <w:ilvl w:val="0"/>
+          <w:numId w:val="8"/>
+        </w:numPr>
+      </w:pPr>
+      <w:r>
+        <w:t>Margin creates space outside of the element, between the elements</w:t>
+      </w:r>
+    </w:p>
+    <w:p>
+      <w:pPr>
+        <w:pStyle w:val="ListParagraph"/>
+        <w:numPr>
+          <w:ilvl w:val="0"/>
+          <w:numId w:val="8"/>
+        </w:numPr>
+      </w:pPr>
+      <w:r>
+        <w:t xml:space="preserve">Values are set clockwise, top, right, bottom, left, </w:t>
+      </w:r>
+      <w:proofErr w:type="gramStart"/>
+      <w:r>
+        <w:t>i.e.</w:t>
+      </w:r>
+      <w:proofErr w:type="gramEnd"/>
+      <w:r>
+        <w:t xml:space="preserve"> margin/padding: 20px, 20px, 20px, 20px</w:t>
+      </w:r>
+    </w:p>
+    <w:p>
+      <w:pPr>
+        <w:pStyle w:val="ListParagraph"/>
+      </w:pPr>
+      <w:r>
+        <w:t xml:space="preserve">Or when only 2 values they would be top &amp; bottom, left &amp; right, </w:t>
+      </w:r>
+      <w:proofErr w:type="gramStart"/>
+      <w:r>
+        <w:t>i.e.</w:t>
+      </w:r>
+      <w:proofErr w:type="gramEnd"/>
+      <w:r>
+        <w:t xml:space="preserve"> margin/padding: 20px, 20px;</w:t>
+      </w:r>
+    </w:p>
+    <w:p/>
+    <w:p>
+      <w:r>
+        <w:t>Border:</w:t>
+      </w:r>
+    </w:p>
+    <w:p>
+      <w:pPr>
+        <w:pStyle w:val="ListParagraph"/>
+        <w:numPr>
+          <w:ilvl w:val="0"/>
+          <w:numId w:val="8"/>
+        </w:numPr>
+      </w:pPr>
+      <w:r>
+        <w:t>Border: {width} {style} {</w:t>
+      </w:r>
+      <w:proofErr w:type="spellStart"/>
+      <w:r>
+        <w:t>color</w:t>
+      </w:r>
+      <w:proofErr w:type="spellEnd"/>
+      <w:r>
+        <w:t>}</w:t>
+      </w:r>
+    </w:p>
+    <w:p>
+      <w:pPr>
+        <w:pStyle w:val="ListParagraph"/>
+        <w:numPr>
+          <w:ilvl w:val="0"/>
+          <w:numId w:val="8"/>
+        </w:numPr>
+      </w:pPr>
+      <w:r>
+        <w:t xml:space="preserve">Width = px. </w:t>
+      </w:r>
+      <w:proofErr w:type="spellStart"/>
+      <w:r>
+        <w:t>Em</w:t>
+      </w:r>
+      <w:proofErr w:type="spellEnd"/>
+      <w:r>
+        <w:t>, rem, %</w:t>
+      </w:r>
+    </w:p>
+    <w:p>
+      <w:pPr>
+        <w:pStyle w:val="ListParagraph"/>
+        <w:numPr>
+          <w:ilvl w:val="0"/>
+          <w:numId w:val="8"/>
+        </w:numPr>
+      </w:pPr>
+      <w:r>
+        <w:t>Style: solid/dashed/dotted/double/groove/inset/ridge/outset/none</w:t>
+      </w:r>
+    </w:p>
+    <w:p>
+      <w:pPr>
+        <w:pStyle w:val="ListParagraph"/>
+        <w:numPr>
+          <w:ilvl w:val="0"/>
+          <w:numId w:val="8"/>
+        </w:numPr>
+      </w:pPr>
+      <w:proofErr w:type="spellStart"/>
+      <w:r>
+        <w:t>Color</w:t>
+      </w:r>
+      <w:proofErr w:type="spellEnd"/>
+      <w:r>
+        <w:t>: word/hex/</w:t>
+      </w:r>
+      <w:proofErr w:type="spellStart"/>
+      <w:r>
+        <w:t>rgb</w:t>
+      </w:r>
+      <w:proofErr w:type="spellEnd"/>
+    </w:p>
+    <w:p/>
+    <w:p>
+      <w:pPr>
+        <w:pStyle w:val="ListParagraph"/>
+        <w:numPr>
+          <w:ilvl w:val="0"/>
+          <w:numId w:val="8"/>
+        </w:numPr>
+      </w:pPr>
+      <w:r>
+        <w:t>Border-width:</w:t>
+      </w:r>
+    </w:p>
+    <w:p>
+      <w:pPr>
+        <w:pStyle w:val="ListParagraph"/>
+        <w:numPr>
+          <w:ilvl w:val="0"/>
+          <w:numId w:val="8"/>
+        </w:numPr>
+      </w:pPr>
+      <w:r>
+        <w:t>Border-style:</w:t>
+      </w:r>
+    </w:p>
+    <w:p>
+      <w:pPr>
+        <w:pStyle w:val="ListParagraph"/>
+        <w:numPr>
+          <w:ilvl w:val="0"/>
+          <w:numId w:val="8"/>
+        </w:numPr>
+      </w:pPr>
+      <w:r>
+        <w:t>Border-</w:t>
+      </w:r>
+      <w:proofErr w:type="spellStart"/>
+      <w:r>
+        <w:t>color</w:t>
+      </w:r>
+      <w:proofErr w:type="spellEnd"/>
+      <w:r>
+        <w:t>:</w:t>
+      </w:r>
+    </w:p>
+    <w:p>
+      <w:pPr>
+        <w:pStyle w:val="ListParagraph"/>
+        <w:numPr>
+          <w:ilvl w:val="0"/>
+          <w:numId w:val="8"/>
+        </w:numPr>
+      </w:pPr>
+      <w:r>
+        <w:t>Border-radius:</w:t>
+      </w:r>
+    </w:p>
+    <w:p>
+      <w:pPr>
+        <w:pStyle w:val="ListParagraph"/>
+        <w:numPr>
+          <w:ilvl w:val="0"/>
+          <w:numId w:val="8"/>
+        </w:numPr>
+      </w:pPr>
+      <w:r>
+        <w:t>Border-top-left-radius:</w:t>
+      </w:r>
+    </w:p>
+    <w:p>
+      <w:pPr>
+        <w:pStyle w:val="ListParagraph"/>
+        <w:numPr>
+          <w:ilvl w:val="0"/>
+          <w:numId w:val="8"/>
+        </w:numPr>
+      </w:pPr>
+      <w:r>
+        <w:t>Border-bottom-style</w:t>
+      </w:r>
+    </w:p>
+    <w:p>
+      <w:pPr>
+        <w:pStyle w:val="ListParagraph"/>
+        <w:numPr>
+          <w:ilvl w:val="0"/>
+          <w:numId w:val="8"/>
+        </w:numPr>
+      </w:pPr>
+      <w:r>
+        <w:t>Border-left-</w:t>
+      </w:r>
+      <w:proofErr w:type="spellStart"/>
+      <w:r>
+        <w:t>color</w:t>
+      </w:r>
+      <w:proofErr w:type="spellEnd"/>
+      <w:r>
+        <w:t>:</w:t>
+      </w:r>
+    </w:p>
+    <w:p/>
+    <w:p>
+      <w:pPr>
+        <w:rPr>
+          <w:lang w:val="en-US"/>
+        </w:rPr>
+      </w:pPr>
+      <w:r>
+        <w:rPr>
+          <w:lang w:val="en-US"/>
+        </w:rPr>
+        <w:lastRenderedPageBreak/>
+        <w:t>Box-sizing:</w:t>
+      </w:r>
+    </w:p>
+    <w:p>
+      <w:pPr>
+        <w:pStyle w:val="ListParagraph"/>
+        <w:numPr>
+          <w:ilvl w:val="0"/>
+          <w:numId w:val="8"/>
+        </w:numPr>
+        <w:rPr>
+          <w:lang w:val="en-US"/>
+        </w:rPr>
+      </w:pPr>
+      <w:r>
+        <w:rPr>
+          <w:lang w:val="en-US"/>
+        </w:rPr>
+        <w:t>Box-sizing: content-box; the size of the content has priority and the other elements of the container expand from there</w:t>
+      </w:r>
+    </w:p>
+    <w:p>
+      <w:pPr>
+        <w:pStyle w:val="ListParagraph"/>
+        <w:numPr>
+          <w:ilvl w:val="0"/>
+          <w:numId w:val="8"/>
+        </w:numPr>
+        <w:rPr>
+          <w:lang w:val="en-US"/>
+        </w:rPr>
+      </w:pPr>
+      <w:r>
+        <w:rPr>
+          <w:lang w:val="en-US"/>
+        </w:rPr>
+        <w:t>Box-sizing: border-box; the border determines the size of the container and the content inside adjusts to it</w:t>
+      </w:r>
+    </w:p>
+    <w:p>
+      <w:pPr>
+        <w:pStyle w:val="ListParagraph"/>
+        <w:numPr>
+          <w:ilvl w:val="0"/>
+          <w:numId w:val="8"/>
+        </w:numPr>
+        <w:rPr>
+          <w:lang w:val="en-US"/>
+        </w:rPr>
+      </w:pPr>
+      <w:r>
+        <w:rPr>
+          <w:lang w:val="en-US"/>
+        </w:rPr>
+        <w:t>Universal box-sizing; saves time to write the same thing again and again. Can be set once like this:</w:t>
+      </w:r>
+    </w:p>
+    <w:p>
+      <w:pPr>
+        <w:pStyle w:val="ListParagraph"/>
+      </w:pPr>
+      <w:r>
+        <w:rPr>
+          <w:b/>
+          <w:bCs/>
+          <w:lang w:val="en-US"/>
+        </w:rPr>
+        <w:t>html {</w:t>
+      </w:r>
+    </w:p>
+    <w:p>
+      <w:pPr>
+        <w:pStyle w:val="ListParagraph"/>
+      </w:pPr>
+      <w:r>
+        <w:rPr>
+          <w:b/>
+          <w:bCs/>
+          <w:lang w:val="en-US"/>
+        </w:rPr>
+        <w:t>  box-sizing: border-</w:t>
+      </w:r>
+      <w:proofErr w:type="gramStart"/>
+      <w:r>
+        <w:rPr>
+          <w:b/>
+          <w:bCs/>
+          <w:lang w:val="en-US"/>
+        </w:rPr>
+        <w:t>box;</w:t>
+      </w:r>
+      <w:proofErr w:type="gramEnd"/>
+    </w:p>
+    <w:p>
+      <w:pPr>
+        <w:pStyle w:val="ListParagraph"/>
+      </w:pPr>
+      <w:r>
+        <w:rPr>
+          <w:b/>
+          <w:bCs/>
+          <w:lang w:val="en-US"/>
+        </w:rPr>
+        <w:t>}</w:t>
+      </w:r>
+    </w:p>
+    <w:p>
+      <w:pPr>
+        <w:pStyle w:val="ListParagraph"/>
+      </w:pPr>
+      <w:r>
+        <w:rPr>
+          <w:b/>
+          <w:bCs/>
+          <w:lang w:val="en-US"/>
+        </w:rPr>
+        <w:br/>
+        <w:t>*,</w:t>
+      </w:r>
+    </w:p>
+    <w:p>
+      <w:pPr>
+        <w:pStyle w:val="ListParagraph"/>
+      </w:pPr>
+      <w:proofErr w:type="gramStart"/>
+      <w:r>
+        <w:rPr>
+          <w:b/>
+          <w:bCs/>
+          <w:lang w:val="en-US"/>
+        </w:rPr>
+        <w:t>*:before</w:t>
+      </w:r>
+      <w:proofErr w:type="gramEnd"/>
+      <w:r>
+        <w:rPr>
+          <w:b/>
+          <w:bCs/>
+          <w:lang w:val="en-US"/>
+        </w:rPr>
+        <w:t>,</w:t>
+      </w:r>
+    </w:p>
+    <w:p>
+      <w:pPr>
+        <w:pStyle w:val="ListParagraph"/>
+      </w:pPr>
+      <w:proofErr w:type="gramStart"/>
+      <w:r>
+        <w:rPr>
+          <w:b/>
+          <w:bCs/>
+          <w:lang w:val="en-US"/>
+        </w:rPr>
+        <w:t>*:after</w:t>
+      </w:r>
+      <w:proofErr w:type="gramEnd"/>
+      <w:r>
+        <w:rPr>
+          <w:b/>
+          <w:bCs/>
+          <w:lang w:val="en-US"/>
+        </w:rPr>
+        <w:t> {</w:t>
+      </w:r>
+    </w:p>
+    <w:p>
+      <w:pPr>
+        <w:pStyle w:val="ListParagraph"/>
+      </w:pPr>
+      <w:r>
+        <w:rPr>
+          <w:b/>
+          <w:bCs/>
+          <w:lang w:val="en-US"/>
+        </w:rPr>
+        <w:t>  box-sizing: inherit;</w:t>
+      </w:r>
+      <w:r>
+        <w:rPr>
+          <w:b/>
+          <w:bCs/>
+          <w:lang w:val="en-US"/>
+        </w:rPr>
+        <w:t xml:space="preserve"> // or box-sizing: border-box</w:t>
+      </w:r>
+    </w:p>
+    <w:p>
+      <w:pPr>
+        <w:pStyle w:val="ListParagraph"/>
+      </w:pPr>
+      <w:r>
+        <w:rPr>
+          <w:b/>
+          <w:bCs/>
+          <w:lang w:val="en-US"/>
+        </w:rPr>
+        <w:t>}</w:t>
+      </w:r>
+    </w:p>
+    <w:p>
+      <w:pPr>
+        <w:pStyle w:val="ListParagraph"/>
+        <w:rPr>
+          <w:lang w:val="en-US"/>
+        </w:rPr>
+      </w:pPr>
+    </w:p>
+    <w:p/>
     <w:sectPr>
       <w:pgSz w:w="11906" w:h="16838"/>
       <w:pgMar w:top="1440" w:right="1440" w:bottom="1440" w:left="1440" w:header="708" w:footer="708" w:gutter="0"/>
@@ -1765,6 +2543,119 @@
     </w:lvl>
   </w:abstractNum>
   <w:abstractNum w:abstractNumId="1" w15:restartNumberingAfterBreak="0">
+    <w:nsid w:val="189E209D"/>
+    <w:multiLevelType w:val="hybridMultilevel"/>
+    <w:tmpl w:val="267EFFF0"/>
+    <w:lvl w:ilvl="0" w:tplc="864C7D44">
+      <w:start w:val="1"/>
+      <w:numFmt w:val="bullet"/>
+      <w:lvlText w:val="-"/>
+      <w:lvlJc w:val="left"/>
+      <w:pPr>
+        <w:ind w:left="720" w:hanging="360"/>
+      </w:pPr>
+      <w:rPr>
+        <w:rFonts w:ascii="Calibri" w:eastAsiaTheme="minorHAnsi" w:hAnsi="Calibri" w:cs="Calibri" w:hint="default"/>
+      </w:rPr>
+    </w:lvl>
+    <w:lvl w:ilvl="1" w:tplc="08090003" w:tentative="1">
+      <w:start w:val="1"/>
+      <w:numFmt w:val="bullet"/>
+      <w:lvlText w:val="o"/>
+      <w:lvlJc w:val="left"/>
+      <w:pPr>
+        <w:ind w:left="1440" w:hanging="360"/>
+      </w:pPr>
+      <w:rPr>
+        <w:rFonts w:ascii="Courier New" w:hAnsi="Courier New" w:cs="Courier New" w:hint="default"/>
+      </w:rPr>
+    </w:lvl>
+    <w:lvl w:ilvl="2" w:tplc="08090005" w:tentative="1">
+      <w:start w:val="1"/>
+      <w:numFmt w:val="bullet"/>
+      <w:lvlText w:val=""/>
+      <w:lvlJc w:val="left"/>
+      <w:pPr>
+        <w:ind w:left="2160" w:hanging="360"/>
+      </w:pPr>
+      <w:rPr>
+        <w:rFonts w:ascii="Wingdings" w:hAnsi="Wingdings" w:hint="default"/>
+      </w:rPr>
+    </w:lvl>
+    <w:lvl w:ilvl="3" w:tplc="08090001" w:tentative="1">
+      <w:start w:val="1"/>
+      <w:numFmt w:val="bullet"/>
+      <w:lvlText w:val=""/>
+      <w:lvlJc w:val="left"/>
+      <w:pPr>
+        <w:ind w:left="2880" w:hanging="360"/>
+      </w:pPr>
+      <w:rPr>
+        <w:rFonts w:ascii="Symbol" w:hAnsi="Symbol" w:hint="default"/>
+      </w:rPr>
+    </w:lvl>
+    <w:lvl w:ilvl="4" w:tplc="08090003" w:tentative="1">
+      <w:start w:val="1"/>
+      <w:numFmt w:val="bullet"/>
+      <w:lvlText w:val="o"/>
+      <w:lvlJc w:val="left"/>
+      <w:pPr>
+        <w:ind w:left="3600" w:hanging="360"/>
+      </w:pPr>
+      <w:rPr>
+        <w:rFonts w:ascii="Courier New" w:hAnsi="Courier New" w:cs="Courier New" w:hint="default"/>
+      </w:rPr>
+    </w:lvl>
+    <w:lvl w:ilvl="5" w:tplc="08090005" w:tentative="1">
+      <w:start w:val="1"/>
+      <w:numFmt w:val="bullet"/>
+      <w:lvlText w:val=""/>
+      <w:lvlJc w:val="left"/>
+      <w:pPr>
+        <w:ind w:left="4320" w:hanging="360"/>
+      </w:pPr>
+      <w:rPr>
+        <w:rFonts w:ascii="Wingdings" w:hAnsi="Wingdings" w:hint="default"/>
+      </w:rPr>
+    </w:lvl>
+    <w:lvl w:ilvl="6" w:tplc="08090001" w:tentative="1">
+      <w:start w:val="1"/>
+      <w:numFmt w:val="bullet"/>
+      <w:lvlText w:val=""/>
+      <w:lvlJc w:val="left"/>
+      <w:pPr>
+        <w:ind w:left="5040" w:hanging="360"/>
+      </w:pPr>
+      <w:rPr>
+        <w:rFonts w:ascii="Symbol" w:hAnsi="Symbol" w:hint="default"/>
+      </w:rPr>
+    </w:lvl>
+    <w:lvl w:ilvl="7" w:tplc="08090003" w:tentative="1">
+      <w:start w:val="1"/>
+      <w:numFmt w:val="bullet"/>
+      <w:lvlText w:val="o"/>
+      <w:lvlJc w:val="left"/>
+      <w:pPr>
+        <w:ind w:left="5760" w:hanging="360"/>
+      </w:pPr>
+      <w:rPr>
+        <w:rFonts w:ascii="Courier New" w:hAnsi="Courier New" w:cs="Courier New" w:hint="default"/>
+      </w:rPr>
+    </w:lvl>
+    <w:lvl w:ilvl="8" w:tplc="08090005" w:tentative="1">
+      <w:start w:val="1"/>
+      <w:numFmt w:val="bullet"/>
+      <w:lvlText w:val=""/>
+      <w:lvlJc w:val="left"/>
+      <w:pPr>
+        <w:ind w:left="6480" w:hanging="360"/>
+      </w:pPr>
+      <w:rPr>
+        <w:rFonts w:ascii="Wingdings" w:hAnsi="Wingdings" w:hint="default"/>
+      </w:rPr>
+    </w:lvl>
+  </w:abstractNum>
+  <w:abstractNum w:abstractNumId="2" w15:restartNumberingAfterBreak="0">
     <w:nsid w:val="1A7B050F"/>
     <w:multiLevelType w:val="hybridMultilevel"/>
     <w:tmpl w:val="7EE47FD8"/>
@@ -1877,7 +2768,7 @@
       </w:rPr>
     </w:lvl>
   </w:abstractNum>
-  <w:abstractNum w:abstractNumId="2" w15:restartNumberingAfterBreak="0">
+  <w:abstractNum w:abstractNumId="3" w15:restartNumberingAfterBreak="0">
     <w:nsid w:val="24C0190A"/>
     <w:multiLevelType w:val="hybridMultilevel"/>
     <w:tmpl w:val="010EBF24"/>
@@ -1991,7 +2882,7 @@
       </w:rPr>
     </w:lvl>
   </w:abstractNum>
-  <w:abstractNum w:abstractNumId="3" w15:restartNumberingAfterBreak="0">
+  <w:abstractNum w:abstractNumId="4" w15:restartNumberingAfterBreak="0">
     <w:nsid w:val="29403311"/>
     <w:multiLevelType w:val="hybridMultilevel"/>
     <w:tmpl w:val="F7028E70"/>
@@ -2101,7 +2992,7 @@
       </w:rPr>
     </w:lvl>
   </w:abstractNum>
-  <w:abstractNum w:abstractNumId="4" w15:restartNumberingAfterBreak="0">
+  <w:abstractNum w:abstractNumId="5" w15:restartNumberingAfterBreak="0">
     <w:nsid w:val="329E2613"/>
     <w:multiLevelType w:val="hybridMultilevel"/>
     <w:tmpl w:val="AEF0A79E"/>
@@ -2240,7 +3131,7 @@
       </w:rPr>
     </w:lvl>
   </w:abstractNum>
-  <w:abstractNum w:abstractNumId="5" w15:restartNumberingAfterBreak="0">
+  <w:abstractNum w:abstractNumId="6" w15:restartNumberingAfterBreak="0">
     <w:nsid w:val="49672A6F"/>
     <w:multiLevelType w:val="hybridMultilevel"/>
     <w:tmpl w:val="43D0D678"/>
@@ -2353,7 +3244,7 @@
       </w:rPr>
     </w:lvl>
   </w:abstractNum>
-  <w:abstractNum w:abstractNumId="6" w15:restartNumberingAfterBreak="0">
+  <w:abstractNum w:abstractNumId="7" w15:restartNumberingAfterBreak="0">
     <w:nsid w:val="63701EB8"/>
     <w:multiLevelType w:val="hybridMultilevel"/>
     <w:tmpl w:val="73C6E504"/>
@@ -2470,25 +3361,28 @@
     </w:lvl>
   </w:abstractNum>
   <w:num w:numId="1">
+    <w:abstractNumId w:val="6"/>
+  </w:num>
+  <w:num w:numId="2">
+    <w:abstractNumId w:val="2"/>
+  </w:num>
+  <w:num w:numId="3">
+    <w:abstractNumId w:val="4"/>
+  </w:num>
+  <w:num w:numId="4">
     <w:abstractNumId w:val="5"/>
   </w:num>
-  <w:num w:numId="2">
-    <w:abstractNumId w:val="1"/>
-  </w:num>
-  <w:num w:numId="3">
-    <w:abstractNumId w:val="3"/>
-  </w:num>
-  <w:num w:numId="4">
-    <w:abstractNumId w:val="4"/>
-  </w:num>
   <w:num w:numId="5">
-    <w:abstractNumId w:val="6"/>
+    <w:abstractNumId w:val="7"/>
   </w:num>
   <w:num w:numId="6">
-    <w:abstractNumId w:val="2"/>
+    <w:abstractNumId w:val="3"/>
   </w:num>
   <w:num w:numId="7">
     <w:abstractNumId w:val="0"/>
+  </w:num>
+  <w:num w:numId="8">
+    <w:abstractNumId w:val="1"/>
   </w:num>
 </w:numbering>
 </file>
@@ -2616,6 +3510,7 @@
     <w:lsdException w:name="HTML Sample" w:semiHidden="1" w:unhideWhenUsed="1"/>
     <w:lsdException w:name="HTML Typewriter" w:semiHidden="1" w:unhideWhenUsed="1"/>
     <w:lsdException w:name="HTML Variable" w:semiHidden="1" w:unhideWhenUsed="1"/>
+    <w:lsdException w:name="Normal Table" w:semiHidden="1" w:unhideWhenUsed="1"/>
     <w:lsdException w:name="annotation subject" w:semiHidden="1" w:unhideWhenUsed="1"/>
     <w:lsdException w:name="No List" w:semiHidden="1" w:unhideWhenUsed="1"/>
     <w:lsdException w:name="Outline List 1" w:semiHidden="1" w:unhideWhenUsed="1"/>
@@ -2662,8 +3557,10 @@
     <w:lsdException w:name="Table Subtle 2" w:semiHidden="1" w:unhideWhenUsed="1"/>
     <w:lsdException w:name="Table Web 1" w:semiHidden="1" w:unhideWhenUsed="1"/>
     <w:lsdException w:name="Table Web 2" w:semiHidden="1" w:unhideWhenUsed="1"/>
+    <w:lsdException w:name="Table Web 3" w:semiHidden="1" w:unhideWhenUsed="1"/>
     <w:lsdException w:name="Balloon Text" w:semiHidden="1" w:unhideWhenUsed="1"/>
     <w:lsdException w:name="Table Grid" w:uiPriority="39"/>
+    <w:lsdException w:name="Table Theme" w:semiHidden="1" w:unhideWhenUsed="1"/>
     <w:lsdException w:name="Placeholder Text" w:semiHidden="1"/>
     <w:lsdException w:name="No Spacing" w:uiPriority="1" w:qFormat="1"/>
     <w:lsdException w:name="Light Shading" w:uiPriority="60"/>
@@ -2892,6 +3789,7 @@
   <w:style w:type="character" w:default="1" w:styleId="DefaultParagraphFont">
     <w:name w:val="Default Paragraph Font"/>
     <w:uiPriority w:val="1"/>
+    <w:semiHidden/>
     <w:unhideWhenUsed/>
   </w:style>
   <w:style w:type="table" w:default="1" w:styleId="TableNormal">

</xml_diff>

<commit_message>
Position and Grid Solutions
</commit_message>
<xml_diff>
--- a/03. CSS & Typography/Typography notes.docx
+++ b/03. CSS & Typography/Typography notes.docx
@@ -303,8 +303,13 @@
         <w:pStyle w:val="ListParagraph"/>
         <w:ind w:left="1080"/>
       </w:pPr>
-      <w:r>
-        <w:t>e.g font-family: Arial, Helvetica, but “Times New Roman” in quotes due to the fact it consists of several words with white space between, when 2 font families are given, if one is not available, then the other one is automatically used)</w:t>
+      <w:proofErr w:type="spellStart"/>
+      <w:r>
+        <w:t>e.g</w:t>
+      </w:r>
+      <w:proofErr w:type="spellEnd"/>
+      <w:r>
+        <w:t xml:space="preserve"> font-family: Arial, Helvetica, but “Times New Roman” in quotes due to the fact it consists of several words with white space between, when 2 font families are given, if one is not available, then the other one is automatically used)</w:t>
       </w:r>
     </w:p>
     <w:p>
@@ -313,7 +318,15 @@
         <w:ind w:left="1080"/>
       </w:pPr>
       <w:r>
-        <w:t>e.g. font-face specifies custom font and the src path @font-face {</w:t>
+        <w:t xml:space="preserve">e.g. font-face specifies custom font and the </w:t>
+      </w:r>
+      <w:proofErr w:type="spellStart"/>
+      <w:r>
+        <w:t>src</w:t>
+      </w:r>
+      <w:proofErr w:type="spellEnd"/>
+      <w:r>
+        <w:t xml:space="preserve"> path @font-face {</w:t>
       </w:r>
     </w:p>
     <w:p>
@@ -333,7 +346,38 @@
       </w:pPr>
       <w:r>
         <w:tab/>
-        <w:t>src: url(“/fonts/opensans.woff”) format(“woff”);</w:t>
+      </w:r>
+      <w:proofErr w:type="spellStart"/>
+      <w:r>
+        <w:t>src</w:t>
+      </w:r>
+      <w:proofErr w:type="spellEnd"/>
+      <w:r>
+        <w:t xml:space="preserve">: </w:t>
+      </w:r>
+      <w:proofErr w:type="spellStart"/>
+      <w:r>
+        <w:t>url</w:t>
+      </w:r>
+      <w:proofErr w:type="spellEnd"/>
+      <w:r>
+        <w:t>(“/fonts/</w:t>
+      </w:r>
+      <w:proofErr w:type="spellStart"/>
+      <w:r>
+        <w:t>opensans.woff</w:t>
+      </w:r>
+      <w:proofErr w:type="spellEnd"/>
+      <w:r>
+        <w:t>”) format(“</w:t>
+      </w:r>
+      <w:proofErr w:type="spellStart"/>
+      <w:r>
+        <w:t>woff</w:t>
+      </w:r>
+      <w:proofErr w:type="spellEnd"/>
+      <w:r>
+        <w:t>”);</w:t>
       </w:r>
     </w:p>
     <w:p>
@@ -375,7 +419,23 @@
         <w:t xml:space="preserve"> – 1px = 0.75pt = 1/96 inch</w:t>
       </w:r>
       <w:r>
-        <w:t>, pt/px/em(relative to the next parent element)/rem(relative to the html parent(default for html  is16px))</w:t>
+        <w:t xml:space="preserve">, </w:t>
+      </w:r>
+      <w:proofErr w:type="spellStart"/>
+      <w:r>
+        <w:t>pt</w:t>
+      </w:r>
+      <w:proofErr w:type="spellEnd"/>
+      <w:r>
+        <w:t>/px/</w:t>
+      </w:r>
+      <w:proofErr w:type="spellStart"/>
+      <w:r>
+        <w:t>em</w:t>
+      </w:r>
+      <w:proofErr w:type="spellEnd"/>
+      <w:r>
+        <w:t>(relative to the next parent element)/rem(relative to the html parent(default for html  is16px))</w:t>
       </w:r>
     </w:p>
     <w:p>
@@ -441,7 +501,15 @@
         <w:t xml:space="preserve">text </w:t>
       </w:r>
       <w:r>
-        <w:t>-align: left/right/center/justify – defines the horizontal alignment</w:t>
+        <w:t>-align: left/right/</w:t>
+      </w:r>
+      <w:proofErr w:type="spellStart"/>
+      <w:r>
+        <w:t>center</w:t>
+      </w:r>
+      <w:proofErr w:type="spellEnd"/>
+      <w:r>
+        <w:t>/justify – defines the horizontal alignment</w:t>
       </w:r>
     </w:p>
     <w:p>
@@ -555,8 +623,13 @@
         </w:numPr>
       </w:pPr>
       <w:r>
-        <w:t>text-color</w:t>
-      </w:r>
+        <w:t>text-</w:t>
+      </w:r>
+      <w:proofErr w:type="spellStart"/>
+      <w:r>
+        <w:t>color</w:t>
+      </w:r>
+      <w:proofErr w:type="spellEnd"/>
     </w:p>
     <w:p>
       <w:pPr>
@@ -567,10 +640,23 @@
         </w:numPr>
       </w:pPr>
       <w:r>
-        <w:t>background-color</w:t>
-      </w:r>
-      <w:r>
-        <w:t>: HEX/RGB/&lt;named color&gt;/transparent</w:t>
+        <w:t>background-</w:t>
+      </w:r>
+      <w:proofErr w:type="spellStart"/>
+      <w:r>
+        <w:t>color</w:t>
+      </w:r>
+      <w:proofErr w:type="spellEnd"/>
+      <w:r>
+        <w:t xml:space="preserve">: HEX/RGB/&lt;named </w:t>
+      </w:r>
+      <w:proofErr w:type="spellStart"/>
+      <w:r>
+        <w:t>color</w:t>
+      </w:r>
+      <w:proofErr w:type="spellEnd"/>
+      <w:r>
+        <w:t>&gt;/transparent</w:t>
       </w:r>
     </w:p>
     <w:p>
@@ -582,7 +668,15 @@
         </w:numPr>
       </w:pPr>
       <w:r>
-        <w:t>Text-shadow: &lt;horizontal&gt; &lt;vertical&gt; &lt;blur&gt; &lt;color&gt;</w:t>
+        <w:t>Text-shadow: &lt;horizontal&gt; &lt;vertical&gt; &lt;blur&gt; &lt;</w:t>
+      </w:r>
+      <w:proofErr w:type="spellStart"/>
+      <w:r>
+        <w:t>color</w:t>
+      </w:r>
+      <w:proofErr w:type="spellEnd"/>
+      <w:r>
+        <w:t>&gt;</w:t>
       </w:r>
       <w:r>
         <w:t>, ex. text-shadow: 2px 4px 10px red;</w:t>
@@ -597,7 +691,15 @@
         </w:numPr>
       </w:pPr>
       <w:r>
-        <w:t>cursor: ponter/move/none/col-resize;</w:t>
+        <w:t xml:space="preserve">cursor: </w:t>
+      </w:r>
+      <w:proofErr w:type="spellStart"/>
+      <w:r>
+        <w:t>ponter</w:t>
+      </w:r>
+      <w:proofErr w:type="spellEnd"/>
+      <w:r>
+        <w:t>/move/none/col-resize;</w:t>
       </w:r>
     </w:p>
     <w:p>
@@ -609,7 +711,15 @@
         </w:numPr>
       </w:pPr>
       <w:r>
-        <w:t>outline: &lt;width/style/color&gt;; ex: outline: 4px dotted red;</w:t>
+        <w:t>outline: &lt;width/style/</w:t>
+      </w:r>
+      <w:proofErr w:type="spellStart"/>
+      <w:r>
+        <w:t>color</w:t>
+      </w:r>
+      <w:proofErr w:type="spellEnd"/>
+      <w:r>
+        <w:t>&gt;; ex: outline: 4px dotted red;</w:t>
       </w:r>
     </w:p>
     <w:p>
@@ -726,7 +836,34 @@
           <w:lang w:val="en-US"/>
         </w:rPr>
         <w:tab/>
-        <w:t>src: url(“./fonts/Roboto-Bold.ttf“;</w:t>
+      </w:r>
+      <w:proofErr w:type="spellStart"/>
+      <w:r>
+        <w:rPr>
+          <w:lang w:val="en-US"/>
+        </w:rPr>
+        <w:t>src</w:t>
+      </w:r>
+      <w:proofErr w:type="spellEnd"/>
+      <w:r>
+        <w:rPr>
+          <w:lang w:val="en-US"/>
+        </w:rPr>
+        <w:t xml:space="preserve">: </w:t>
+      </w:r>
+      <w:proofErr w:type="spellStart"/>
+      <w:r>
+        <w:rPr>
+          <w:lang w:val="en-US"/>
+        </w:rPr>
+        <w:t>url</w:t>
+      </w:r>
+      <w:proofErr w:type="spellEnd"/>
+      <w:r>
+        <w:rPr>
+          <w:lang w:val="en-US"/>
+        </w:rPr>
+        <w:t>(“./fonts/Roboto-Bold.ttf“;</w:t>
       </w:r>
       <w:r>
         <w:rPr>
@@ -739,7 +876,34 @@
           <w:lang w:val="en-US"/>
         </w:rPr>
         <w:tab/>
-        <w:t>src: url(“./fonts/Roboto-Normal.ttf“;</w:t>
+      </w:r>
+      <w:proofErr w:type="spellStart"/>
+      <w:r>
+        <w:rPr>
+          <w:lang w:val="en-US"/>
+        </w:rPr>
+        <w:t>src</w:t>
+      </w:r>
+      <w:proofErr w:type="spellEnd"/>
+      <w:r>
+        <w:rPr>
+          <w:lang w:val="en-US"/>
+        </w:rPr>
+        <w:t xml:space="preserve">: </w:t>
+      </w:r>
+      <w:proofErr w:type="spellStart"/>
+      <w:r>
+        <w:rPr>
+          <w:lang w:val="en-US"/>
+        </w:rPr>
+        <w:t>url</w:t>
+      </w:r>
+      <w:proofErr w:type="spellEnd"/>
+      <w:r>
+        <w:rPr>
+          <w:lang w:val="en-US"/>
+        </w:rPr>
+        <w:t>(“./fonts/Roboto-Normal.ttf“;</w:t>
       </w:r>
     </w:p>
     <w:p>
@@ -901,7 +1065,15 @@
         <w:pStyle w:val="ListParagraph"/>
       </w:pPr>
       <w:r>
-        <w:t>text-align: center;</w:t>
+        <w:t xml:space="preserve">text-align: </w:t>
+      </w:r>
+      <w:proofErr w:type="spellStart"/>
+      <w:r>
+        <w:t>center</w:t>
+      </w:r>
+      <w:proofErr w:type="spellEnd"/>
+      <w:r>
+        <w:t>;</w:t>
       </w:r>
     </w:p>
     <w:p>
@@ -1035,7 +1207,25 @@
           <w:bCs/>
           <w:lang w:val="en-US"/>
         </w:rPr>
-        <w:t>&lt;i&gt;</w:t>
+        <w:t>&lt;</w:t>
+      </w:r>
+      <w:proofErr w:type="spellStart"/>
+      <w:r>
+        <w:rPr>
+          <w:b/>
+          <w:bCs/>
+          <w:lang w:val="en-US"/>
+        </w:rPr>
+        <w:t>i</w:t>
+      </w:r>
+      <w:proofErr w:type="spellEnd"/>
+      <w:r>
+        <w:rPr>
+          <w:b/>
+          <w:bCs/>
+          <w:lang w:val="en-US"/>
+        </w:rPr>
+        <w:t>&gt;</w:t>
       </w:r>
       <w:r>
         <w:rPr>
@@ -1071,7 +1261,31 @@
         <w:ind w:left="720" w:firstLine="720"/>
       </w:pPr>
       <w:r>
-        <w:t>&lt;link rel="stylesheet" href="https://use.fontawesome.com/releases/v5.10.2/css/all.css"&gt;</w:t>
+        <w:t xml:space="preserve">&lt;link </w:t>
+      </w:r>
+      <w:proofErr w:type="spellStart"/>
+      <w:r>
+        <w:t>rel</w:t>
+      </w:r>
+      <w:proofErr w:type="spellEnd"/>
+      <w:r>
+        <w:t xml:space="preserve">="stylesheet" </w:t>
+      </w:r>
+      <w:proofErr w:type="spellStart"/>
+      <w:r>
+        <w:t>href</w:t>
+      </w:r>
+      <w:proofErr w:type="spellEnd"/>
+      <w:r>
+        <w:t>="https://use.fontawesome.com/releases/v5.10.2/</w:t>
+      </w:r>
+      <w:proofErr w:type="spellStart"/>
+      <w:r>
+        <w:t>css</w:t>
+      </w:r>
+      <w:proofErr w:type="spellEnd"/>
+      <w:r>
+        <w:t>/all.css"&gt;</w:t>
       </w:r>
     </w:p>
     <w:p>
@@ -1098,7 +1312,39 @@
         <w:ind w:left="720" w:firstLine="720"/>
       </w:pPr>
       <w:r>
-        <w:t>&lt;a href="#"&gt;&lt;i class="fa fa-home fa-fw"&gt;&lt;/i&gt;Home&lt;/a&gt;</w:t>
+        <w:t xml:space="preserve">&lt;a </w:t>
+      </w:r>
+      <w:proofErr w:type="spellStart"/>
+      <w:r>
+        <w:t>href</w:t>
+      </w:r>
+      <w:proofErr w:type="spellEnd"/>
+      <w:r>
+        <w:t>="#"&gt;&lt;</w:t>
+      </w:r>
+      <w:proofErr w:type="spellStart"/>
+      <w:r>
+        <w:t>i</w:t>
+      </w:r>
+      <w:proofErr w:type="spellEnd"/>
+      <w:r>
+        <w:t xml:space="preserve"> class="fa fa-home fa-</w:t>
+      </w:r>
+      <w:proofErr w:type="spellStart"/>
+      <w:r>
+        <w:t>fw</w:t>
+      </w:r>
+      <w:proofErr w:type="spellEnd"/>
+      <w:r>
+        <w:t>"&gt;&lt;/</w:t>
+      </w:r>
+      <w:proofErr w:type="spellStart"/>
+      <w:r>
+        <w:t>i</w:t>
+      </w:r>
+      <w:proofErr w:type="spellEnd"/>
+      <w:r>
+        <w:t>&gt;Home&lt;/a&gt;</w:t>
       </w:r>
     </w:p>
     <w:p>
@@ -1231,7 +1477,23 @@
         <w:pStyle w:val="ListParagraph"/>
       </w:pPr>
       <w:r>
-        <w:t>Ex: main, header, article, section, fieldset, nav, ul, ol, li, form, h1-h6, p, div</w:t>
+        <w:t xml:space="preserve">Ex: main, header, article, section, </w:t>
+      </w:r>
+      <w:proofErr w:type="spellStart"/>
+      <w:r>
+        <w:t>fieldset</w:t>
+      </w:r>
+      <w:proofErr w:type="spellEnd"/>
+      <w:r>
+        <w:t xml:space="preserve">, nav, ul, </w:t>
+      </w:r>
+      <w:proofErr w:type="spellStart"/>
+      <w:r>
+        <w:t>ol</w:t>
+      </w:r>
+      <w:proofErr w:type="spellEnd"/>
+      <w:r>
+        <w:t>, li, form, h1-h6, p, div</w:t>
       </w:r>
     </w:p>
     <w:p>
@@ -1251,7 +1513,31 @@
         <w:pStyle w:val="ListParagraph"/>
       </w:pPr>
       <w:r>
-        <w:t>Ex: a, label, map, span, strong, em, I, img, textarea, input, button, select</w:t>
+        <w:t xml:space="preserve">Ex: a, label, map, span, strong, </w:t>
+      </w:r>
+      <w:proofErr w:type="spellStart"/>
+      <w:r>
+        <w:t>em</w:t>
+      </w:r>
+      <w:proofErr w:type="spellEnd"/>
+      <w:r>
+        <w:t xml:space="preserve">, I, </w:t>
+      </w:r>
+      <w:proofErr w:type="spellStart"/>
+      <w:r>
+        <w:t>img</w:t>
+      </w:r>
+      <w:proofErr w:type="spellEnd"/>
+      <w:r>
+        <w:t xml:space="preserve">, </w:t>
+      </w:r>
+      <w:proofErr w:type="spellStart"/>
+      <w:r>
+        <w:t>textarea</w:t>
+      </w:r>
+      <w:proofErr w:type="spellEnd"/>
+      <w:r>
+        <w:t>, input, button, select</w:t>
       </w:r>
     </w:p>
     <w:p>
@@ -1292,8 +1578,13 @@
           <w:numId w:val="8"/>
         </w:numPr>
       </w:pPr>
-      <w:r>
-        <w:t>Em/rem/px</w:t>
+      <w:proofErr w:type="spellStart"/>
+      <w:r>
+        <w:t>Em</w:t>
+      </w:r>
+      <w:proofErr w:type="spellEnd"/>
+      <w:r>
+        <w:t>/rem/px</w:t>
       </w:r>
     </w:p>
     <w:p>
@@ -1358,8 +1649,13 @@
           <w:numId w:val="8"/>
         </w:numPr>
       </w:pPr>
-      <w:r>
-        <w:t>Em/rem/px</w:t>
+      <w:proofErr w:type="spellStart"/>
+      <w:r>
+        <w:t>Em</w:t>
+      </w:r>
+      <w:proofErr w:type="spellEnd"/>
+      <w:r>
+        <w:t>/rem/px</w:t>
       </w:r>
     </w:p>
     <w:p>
@@ -1395,7 +1691,15 @@
         </w:numPr>
       </w:pPr>
       <w:r>
-        <w:t>Max-height: if the max height is larger that the elements actual height, the max height has no effect and an automatic scroller appears</w:t>
+        <w:t xml:space="preserve">Max-height: if the max height is larger </w:t>
+      </w:r>
+      <w:proofErr w:type="spellStart"/>
+      <w:r>
+        <w:t>that</w:t>
+      </w:r>
+      <w:proofErr w:type="spellEnd"/>
+      <w:r>
+        <w:t xml:space="preserve"> the elements actual height, the max height has no effect and an automatic scroller appears</w:t>
       </w:r>
     </w:p>
     <w:p>
@@ -1475,19 +1779,35 @@
         </w:numPr>
       </w:pPr>
       <w:r>
-        <w:t>Border: {width} {style} {color}</w:t>
-      </w:r>
-    </w:p>
-    <w:p>
-      <w:pPr>
-        <w:pStyle w:val="ListParagraph"/>
-        <w:numPr>
-          <w:ilvl w:val="0"/>
-          <w:numId w:val="8"/>
-        </w:numPr>
-      </w:pPr>
-      <w:r>
-        <w:t>Width = px. Em, rem, %</w:t>
+        <w:t>Border: {width} {style} {</w:t>
+      </w:r>
+      <w:proofErr w:type="spellStart"/>
+      <w:r>
+        <w:t>color</w:t>
+      </w:r>
+      <w:proofErr w:type="spellEnd"/>
+      <w:r>
+        <w:t>}</w:t>
+      </w:r>
+    </w:p>
+    <w:p>
+      <w:pPr>
+        <w:pStyle w:val="ListParagraph"/>
+        <w:numPr>
+          <w:ilvl w:val="0"/>
+          <w:numId w:val="8"/>
+        </w:numPr>
+      </w:pPr>
+      <w:r>
+        <w:t xml:space="preserve">Width = px. </w:t>
+      </w:r>
+      <w:proofErr w:type="spellStart"/>
+      <w:r>
+        <w:t>Em</w:t>
+      </w:r>
+      <w:proofErr w:type="spellEnd"/>
+      <w:r>
+        <w:t>, rem, %</w:t>
       </w:r>
     </w:p>
     <w:p>
@@ -1510,9 +1830,19 @@
           <w:numId w:val="8"/>
         </w:numPr>
       </w:pPr>
-      <w:r>
-        <w:t>Color: word/hex/rgb</w:t>
-      </w:r>
+      <w:proofErr w:type="spellStart"/>
+      <w:r>
+        <w:t>Color</w:t>
+      </w:r>
+      <w:proofErr w:type="spellEnd"/>
+      <w:r>
+        <w:t>: word/hex/</w:t>
+      </w:r>
+      <w:proofErr w:type="spellStart"/>
+      <w:r>
+        <w:t>rgb</w:t>
+      </w:r>
+      <w:proofErr w:type="spellEnd"/>
     </w:p>
     <w:p/>
     <w:p>
@@ -1548,7 +1878,15 @@
         </w:numPr>
       </w:pPr>
       <w:r>
-        <w:t>Border-color:</w:t>
+        <w:t>Border-</w:t>
+      </w:r>
+      <w:proofErr w:type="spellStart"/>
+      <w:r>
+        <w:t>color</w:t>
+      </w:r>
+      <w:proofErr w:type="spellEnd"/>
+      <w:r>
+        <w:t>:</w:t>
       </w:r>
     </w:p>
     <w:p>
@@ -1596,7 +1934,15 @@
         </w:numPr>
       </w:pPr>
       <w:r>
-        <w:t>Border-left-color:</w:t>
+        <w:t>Border-left-</w:t>
+      </w:r>
+      <w:proofErr w:type="spellStart"/>
+      <w:r>
+        <w:t>color</w:t>
+      </w:r>
+      <w:proofErr w:type="spellEnd"/>
+      <w:r>
+        <w:t>:</w:t>
       </w:r>
     </w:p>
     <w:p/>
@@ -1879,7 +2225,13 @@
         <w:t xml:space="preserve"> </w:t>
       </w:r>
       <w:r>
-        <w:t>position according to the view port, used for navigation bar</w:t>
+        <w:t xml:space="preserve">position according to the view port, </w:t>
+      </w:r>
+      <w:r>
+        <w:t xml:space="preserve">it is </w:t>
+      </w:r>
+      <w:r>
+        <w:t>used for navigation bar</w:t>
       </w:r>
     </w:p>
     <w:p>
@@ -1960,6 +2312,441 @@
       </w:pPr>
       <w:r>
         <w:t>-1 is behind the parent element, while 1+ is in front</w:t>
+      </w:r>
+    </w:p>
+    <w:p/>
+    <w:p>
+      <w:r>
+        <w:t>Float:</w:t>
+      </w:r>
+    </w:p>
+    <w:p>
+      <w:pPr>
+        <w:pStyle w:val="ListParagraph"/>
+        <w:numPr>
+          <w:ilvl w:val="0"/>
+          <w:numId w:val="8"/>
+        </w:numPr>
+      </w:pPr>
+      <w:r>
+        <w:t>Used for styling images, so that the text is wrapped around the element</w:t>
+      </w:r>
+    </w:p>
+    <w:p>
+      <w:pPr>
+        <w:pStyle w:val="ListParagraph"/>
+        <w:numPr>
+          <w:ilvl w:val="0"/>
+          <w:numId w:val="8"/>
+        </w:numPr>
+      </w:pPr>
+      <w:r>
+        <w:t>The text after the image is the one that wraps around it</w:t>
+      </w:r>
+    </w:p>
+    <w:p/>
+    <w:p>
+      <w:r>
+        <w:lastRenderedPageBreak/>
+        <w:t>Grid:</w:t>
+      </w:r>
+    </w:p>
+    <w:p>
+      <w:pPr>
+        <w:pStyle w:val="ListParagraph"/>
+        <w:numPr>
+          <w:ilvl w:val="0"/>
+          <w:numId w:val="8"/>
+        </w:numPr>
+      </w:pPr>
+      <w:r>
+        <w:t>Used for creating layout</w:t>
+      </w:r>
+    </w:p>
+    <w:p>
+      <w:pPr>
+        <w:pStyle w:val="ListParagraph"/>
+        <w:numPr>
+          <w:ilvl w:val="0"/>
+          <w:numId w:val="8"/>
+        </w:numPr>
+      </w:pPr>
+      <w:r>
+        <w:t>display: grid;</w:t>
+      </w:r>
+    </w:p>
+    <w:p>
+      <w:pPr>
+        <w:pStyle w:val="ListParagraph"/>
+        <w:numPr>
+          <w:ilvl w:val="0"/>
+          <w:numId w:val="8"/>
+        </w:numPr>
+      </w:pPr>
+      <w:r>
+        <w:t>grid-template-</w:t>
+      </w:r>
+      <w:r>
+        <w:t>column</w:t>
+      </w:r>
+      <w:r>
+        <w:t xml:space="preserve">: 300px </w:t>
+      </w:r>
+      <w:proofErr w:type="spellStart"/>
+      <w:r>
+        <w:t>300px</w:t>
+      </w:r>
+      <w:proofErr w:type="spellEnd"/>
+      <w:r>
+        <w:t xml:space="preserve">; =&gt; 2 columns </w:t>
+      </w:r>
+      <w:r>
+        <w:t>3</w:t>
+      </w:r>
+      <w:r>
+        <w:t>00px each</w:t>
+      </w:r>
+    </w:p>
+    <w:p>
+      <w:pPr>
+        <w:pStyle w:val="ListParagraph"/>
+        <w:numPr>
+          <w:ilvl w:val="0"/>
+          <w:numId w:val="8"/>
+        </w:numPr>
+      </w:pPr>
+      <w:r>
+        <w:t>grid-template-</w:t>
+      </w:r>
+      <w:r>
+        <w:t xml:space="preserve"> </w:t>
+      </w:r>
+      <w:r>
+        <w:t>column: repeat(2, 300px); =&gt; 2 columns 300px each</w:t>
+      </w:r>
+      <w:r>
+        <w:t xml:space="preserve"> </w:t>
+      </w:r>
+    </w:p>
+    <w:p>
+      <w:pPr>
+        <w:pStyle w:val="ListParagraph"/>
+        <w:numPr>
+          <w:ilvl w:val="0"/>
+          <w:numId w:val="8"/>
+        </w:numPr>
+      </w:pPr>
+      <w:r>
+        <w:t>grid-template-</w:t>
+      </w:r>
+      <w:r>
+        <w:t xml:space="preserve"> </w:t>
+      </w:r>
+      <w:r>
+        <w:t>column: 100px repeat(2, 300px); =&gt; 1 column 100px and 2 columns 300px each</w:t>
+      </w:r>
+    </w:p>
+    <w:p>
+      <w:pPr>
+        <w:pStyle w:val="ListParagraph"/>
+        <w:numPr>
+          <w:ilvl w:val="0"/>
+          <w:numId w:val="8"/>
+        </w:numPr>
+      </w:pPr>
+      <w:r>
+        <w:t>grid-template-</w:t>
+      </w:r>
+      <w:r>
+        <w:t xml:space="preserve"> </w:t>
+      </w:r>
+      <w:r>
+        <w:t>column: 300px 1fr; =&gt; 1 column 300px and the rest is 1 fraction</w:t>
+      </w:r>
+    </w:p>
+    <w:p>
+      <w:pPr>
+        <w:pStyle w:val="ListParagraph"/>
+        <w:numPr>
+          <w:ilvl w:val="0"/>
+          <w:numId w:val="8"/>
+        </w:numPr>
+      </w:pPr>
+      <w:r>
+        <w:t>grid-template-</w:t>
+      </w:r>
+      <w:r>
+        <w:t xml:space="preserve"> </w:t>
+      </w:r>
+      <w:r>
+        <w:t>column: repeat(3, 1fr); =&gt; 3 equal columns or 3 equal fractions</w:t>
+      </w:r>
+    </w:p>
+    <w:p>
+      <w:pPr>
+        <w:pStyle w:val="ListParagraph"/>
+        <w:numPr>
+          <w:ilvl w:val="0"/>
+          <w:numId w:val="8"/>
+        </w:numPr>
+      </w:pPr>
+      <w:r>
+        <w:t>gap: 24px;</w:t>
+      </w:r>
+    </w:p>
+    <w:p/>
+    <w:p/>
+    <w:p>
+      <w:r>
+        <w:t>06. Flexbox</w:t>
+      </w:r>
+    </w:p>
+    <w:p>
+      <w:pPr>
+        <w:pStyle w:val="ListParagraph"/>
+        <w:numPr>
+          <w:ilvl w:val="0"/>
+          <w:numId w:val="9"/>
+        </w:numPr>
+      </w:pPr>
+      <w:r>
+        <w:t xml:space="preserve">display: </w:t>
+      </w:r>
+    </w:p>
+    <w:p>
+      <w:pPr>
+        <w:pStyle w:val="ListParagraph"/>
+        <w:numPr>
+          <w:ilvl w:val="0"/>
+          <w:numId w:val="10"/>
+        </w:numPr>
+      </w:pPr>
+      <w:r>
+        <w:t>flex =&gt; Flexbox property is given to the parent element, which will arrange the child elements inside by default as inline-block, regardless of their usual state (ex. p is a block element but when in a .container{display: flex;} it would be in one line with the other child elements)</w:t>
+      </w:r>
+    </w:p>
+    <w:p>
+      <w:pPr>
+        <w:pStyle w:val="ListParagraph"/>
+        <w:numPr>
+          <w:ilvl w:val="0"/>
+          <w:numId w:val="10"/>
+        </w:numPr>
+      </w:pPr>
+      <w:r>
+        <w:t>display: inline-flex =&gt; the parent element (.container) will behave like an inline-block element with regard to the other elements around it</w:t>
+      </w:r>
+    </w:p>
+    <w:p>
+      <w:pPr>
+        <w:pStyle w:val="ListParagraph"/>
+        <w:numPr>
+          <w:ilvl w:val="0"/>
+          <w:numId w:val="9"/>
+        </w:numPr>
+      </w:pPr>
+      <w:r>
+        <w:t>flex-direction:</w:t>
+      </w:r>
+    </w:p>
+    <w:p>
+      <w:pPr>
+        <w:pStyle w:val="ListParagraph"/>
+        <w:numPr>
+          <w:ilvl w:val="0"/>
+          <w:numId w:val="11"/>
+        </w:numPr>
+      </w:pPr>
+      <w:r>
+        <w:t>row &amp; row-reverse;   1 2 3 ____ &amp; _____3 2 1</w:t>
+      </w:r>
+    </w:p>
+    <w:p>
+      <w:pPr>
+        <w:pStyle w:val="ListParagraph"/>
+        <w:numPr>
+          <w:ilvl w:val="0"/>
+          <w:numId w:val="11"/>
+        </w:numPr>
+      </w:pPr>
+      <w:r>
+        <w:t xml:space="preserve">column &amp; column-reverse; </w:t>
+      </w:r>
+    </w:p>
+    <w:p>
+      <w:pPr>
+        <w:pStyle w:val="ListParagraph"/>
+        <w:numPr>
+          <w:ilvl w:val="0"/>
+          <w:numId w:val="9"/>
+        </w:numPr>
+      </w:pPr>
+      <w:r>
+        <w:t xml:space="preserve">flex-wrap: </w:t>
+      </w:r>
+    </w:p>
+    <w:p>
+      <w:pPr>
+        <w:pStyle w:val="ListParagraph"/>
+        <w:numPr>
+          <w:ilvl w:val="0"/>
+          <w:numId w:val="12"/>
+        </w:numPr>
+      </w:pPr>
+      <w:proofErr w:type="spellStart"/>
+      <w:r>
+        <w:t>nowrap</w:t>
+      </w:r>
+      <w:proofErr w:type="spellEnd"/>
+      <w:r>
+        <w:t>; - elements appear on a single line no matter what</w:t>
+      </w:r>
+    </w:p>
+    <w:p>
+      <w:pPr>
+        <w:pStyle w:val="ListParagraph"/>
+        <w:numPr>
+          <w:ilvl w:val="0"/>
+          <w:numId w:val="12"/>
+        </w:numPr>
+      </w:pPr>
+      <w:r>
+        <w:t>wrap; - elements will be distributed on multiple lines if needed</w:t>
+      </w:r>
+    </w:p>
+    <w:p>
+      <w:pPr>
+        <w:pStyle w:val="ListParagraph"/>
+        <w:numPr>
+          <w:ilvl w:val="0"/>
+          <w:numId w:val="12"/>
+        </w:numPr>
+      </w:pPr>
+      <w:r>
+        <w:t xml:space="preserve">wrap-reverse; - elements will be in the correct order but rows will be in reverse order, i.e. 5 6 / 1 2 3 4 </w:t>
+      </w:r>
+    </w:p>
+    <w:p>
+      <w:pPr>
+        <w:pStyle w:val="ListParagraph"/>
+        <w:numPr>
+          <w:ilvl w:val="0"/>
+          <w:numId w:val="9"/>
+        </w:numPr>
+      </w:pPr>
+      <w:r>
+        <w:t>flex-flow:  combination between flex-direction and flex-wrap; default is: row wrap;</w:t>
+      </w:r>
+    </w:p>
+    <w:p>
+      <w:pPr>
+        <w:pStyle w:val="ListParagraph"/>
+        <w:numPr>
+          <w:ilvl w:val="0"/>
+          <w:numId w:val="9"/>
+        </w:numPr>
+      </w:pPr>
+      <w:r>
+        <w:t>justify</w:t>
+      </w:r>
+      <w:r>
+        <w:t>-content</w:t>
+      </w:r>
+      <w:r>
+        <w:t>:</w:t>
+      </w:r>
+      <w:r>
+        <w:t xml:space="preserve"> defines how items are aligned horizontally within the flexbox container</w:t>
+      </w:r>
+    </w:p>
+    <w:p>
+      <w:pPr>
+        <w:pStyle w:val="ListParagraph"/>
+        <w:numPr>
+          <w:ilvl w:val="0"/>
+          <w:numId w:val="13"/>
+        </w:numPr>
+      </w:pPr>
+      <w:r>
+        <w:t xml:space="preserve">flex-start; / flex-end; / </w:t>
+      </w:r>
+      <w:proofErr w:type="spellStart"/>
+      <w:r>
+        <w:t>center</w:t>
+      </w:r>
+      <w:proofErr w:type="spellEnd"/>
+      <w:r>
+        <w:t>; / space-between; / space-around;</w:t>
+      </w:r>
+    </w:p>
+    <w:p>
+      <w:pPr>
+        <w:pStyle w:val="ListParagraph"/>
+        <w:numPr>
+          <w:ilvl w:val="0"/>
+          <w:numId w:val="9"/>
+        </w:numPr>
+      </w:pPr>
+      <w:r>
+        <w:t>align-items: defines how items are aligned ver</w:t>
+      </w:r>
+      <w:r>
+        <w:t>t</w:t>
+      </w:r>
+      <w:r>
+        <w:t>ically</w:t>
+      </w:r>
+    </w:p>
+    <w:p>
+      <w:pPr>
+        <w:pStyle w:val="ListParagraph"/>
+        <w:numPr>
+          <w:ilvl w:val="0"/>
+          <w:numId w:val="13"/>
+        </w:numPr>
+      </w:pPr>
+      <w:r>
+        <w:t xml:space="preserve">flex-start; / flex-end; / </w:t>
+      </w:r>
+      <w:proofErr w:type="spellStart"/>
+      <w:r>
+        <w:t>center</w:t>
+      </w:r>
+      <w:proofErr w:type="spellEnd"/>
+      <w:r>
+        <w:t>; / baseline; / stretch;</w:t>
+      </w:r>
+    </w:p>
+    <w:p>
+      <w:pPr>
+        <w:pStyle w:val="ListParagraph"/>
+        <w:numPr>
+          <w:ilvl w:val="0"/>
+          <w:numId w:val="9"/>
+        </w:numPr>
+      </w:pPr>
+      <w:r>
+        <w:t xml:space="preserve">align-content: </w:t>
+      </w:r>
+    </w:p>
+    <w:p>
+      <w:pPr>
+        <w:pStyle w:val="ListParagraph"/>
+        <w:numPr>
+          <w:ilvl w:val="0"/>
+          <w:numId w:val="13"/>
+        </w:numPr>
+      </w:pPr>
+      <w:r>
+        <w:t xml:space="preserve">flex-start; / flex-end; / </w:t>
+      </w:r>
+      <w:proofErr w:type="spellStart"/>
+      <w:r>
+        <w:t>center</w:t>
+      </w:r>
+      <w:proofErr w:type="spellEnd"/>
+      <w:r>
+        <w:t>; / space-between; / space-around;</w:t>
       </w:r>
     </w:p>
     <w:sectPr>
@@ -1975,6 +2762,232 @@
 <file path=word/numbering.xml><?xml version="1.0" encoding="utf-8"?>
 <w:numbering xmlns:wpc="http://schemas.microsoft.com/office/word/2010/wordprocessingCanvas" xmlns:cx="http://schemas.microsoft.com/office/drawing/2014/chartex" xmlns:cx1="http://schemas.microsoft.com/office/drawing/2015/9/8/chartex" xmlns:cx2="http://schemas.microsoft.com/office/drawing/2015/10/21/chartex" xmlns:cx3="http://schemas.microsoft.com/office/drawing/2016/5/9/chartex" xmlns:cx4="http://schemas.microsoft.com/office/drawing/2016/5/10/chartex" xmlns:cx5="http://schemas.microsoft.com/office/drawing/2016/5/11/chartex" xmlns:cx6="http://schemas.microsoft.com/office/drawing/2016/5/12/chartex" xmlns:cx7="http://schemas.microsoft.com/office/drawing/2016/5/13/chartex" xmlns:cx8="http://schemas.microsoft.com/office/drawing/2016/5/14/chartex" xmlns:mc="http://schemas.openxmlformats.org/markup-compatibility/2006" xmlns:aink="http://schemas.microsoft.com/office/drawing/2016/ink" xmlns:am3d="http://schemas.microsoft.com/office/drawing/2017/model3d" xmlns:o="urn:schemas-microsoft-com:office:office" xmlns:r="http://schemas.openxmlformats.org/officeDocument/2006/relationships" xmlns:m="http://schemas.openxmlformats.org/officeDocument/2006/math" xmlns:v="urn:schemas-microsoft-com:vml" xmlns:wp14="http://schemas.microsoft.com/office/word/2010/wordprocessingDrawing" xmlns:wp="http://schemas.openxmlformats.org/drawingml/2006/wordprocessingDrawing" xmlns:w10="urn:schemas-microsoft-com:office:word" xmlns:w="http://schemas.openxmlformats.org/wordprocessingml/2006/main" xmlns:w14="http://schemas.microsoft.com/office/word/2010/wordml" xmlns:w15="http://schemas.microsoft.com/office/word/2012/wordml" xmlns:w16cex="http://schemas.microsoft.com/office/word/2018/wordml/cex" xmlns:w16cid="http://schemas.microsoft.com/office/word/2016/wordml/cid" xmlns:w16="http://schemas.microsoft.com/office/word/2018/wordml" xmlns:w16sdtdh="http://schemas.microsoft.com/office/word/2020/wordml/sdtdatahash" xmlns:w16se="http://schemas.microsoft.com/office/word/2015/wordml/symex" xmlns:wpg="http://schemas.microsoft.com/office/word/2010/wordprocessingGroup" xmlns:wpi="http://schemas.microsoft.com/office/word/2010/wordprocessingInk" xmlns:wne="http://schemas.microsoft.com/office/word/2006/wordml" xmlns:wps="http://schemas.microsoft.com/office/word/2010/wordprocessingShape" mc:Ignorable="w14 w15 w16se w16cid w16 w16cex w16sdtdh wp14">
   <w:abstractNum w:abstractNumId="0" w15:restartNumberingAfterBreak="0">
+    <w:nsid w:val="0C1D774C"/>
+    <w:multiLevelType w:val="hybridMultilevel"/>
+    <w:tmpl w:val="DF8A6A6A"/>
+    <w:lvl w:ilvl="0" w:tplc="08090001">
+      <w:start w:val="1"/>
+      <w:numFmt w:val="bullet"/>
+      <w:lvlText w:val=""/>
+      <w:lvlJc w:val="left"/>
+      <w:pPr>
+        <w:ind w:left="1440" w:hanging="360"/>
+      </w:pPr>
+      <w:rPr>
+        <w:rFonts w:ascii="Symbol" w:hAnsi="Symbol" w:hint="default"/>
+      </w:rPr>
+    </w:lvl>
+    <w:lvl w:ilvl="1" w:tplc="08090003" w:tentative="1">
+      <w:start w:val="1"/>
+      <w:numFmt w:val="bullet"/>
+      <w:lvlText w:val="o"/>
+      <w:lvlJc w:val="left"/>
+      <w:pPr>
+        <w:ind w:left="2160" w:hanging="360"/>
+      </w:pPr>
+      <w:rPr>
+        <w:rFonts w:ascii="Courier New" w:hAnsi="Courier New" w:cs="Courier New" w:hint="default"/>
+      </w:rPr>
+    </w:lvl>
+    <w:lvl w:ilvl="2" w:tplc="08090005" w:tentative="1">
+      <w:start w:val="1"/>
+      <w:numFmt w:val="bullet"/>
+      <w:lvlText w:val=""/>
+      <w:lvlJc w:val="left"/>
+      <w:pPr>
+        <w:ind w:left="2880" w:hanging="360"/>
+      </w:pPr>
+      <w:rPr>
+        <w:rFonts w:ascii="Wingdings" w:hAnsi="Wingdings" w:hint="default"/>
+      </w:rPr>
+    </w:lvl>
+    <w:lvl w:ilvl="3" w:tplc="08090001" w:tentative="1">
+      <w:start w:val="1"/>
+      <w:numFmt w:val="bullet"/>
+      <w:lvlText w:val=""/>
+      <w:lvlJc w:val="left"/>
+      <w:pPr>
+        <w:ind w:left="3600" w:hanging="360"/>
+      </w:pPr>
+      <w:rPr>
+        <w:rFonts w:ascii="Symbol" w:hAnsi="Symbol" w:hint="default"/>
+      </w:rPr>
+    </w:lvl>
+    <w:lvl w:ilvl="4" w:tplc="08090003" w:tentative="1">
+      <w:start w:val="1"/>
+      <w:numFmt w:val="bullet"/>
+      <w:lvlText w:val="o"/>
+      <w:lvlJc w:val="left"/>
+      <w:pPr>
+        <w:ind w:left="4320" w:hanging="360"/>
+      </w:pPr>
+      <w:rPr>
+        <w:rFonts w:ascii="Courier New" w:hAnsi="Courier New" w:cs="Courier New" w:hint="default"/>
+      </w:rPr>
+    </w:lvl>
+    <w:lvl w:ilvl="5" w:tplc="08090005" w:tentative="1">
+      <w:start w:val="1"/>
+      <w:numFmt w:val="bullet"/>
+      <w:lvlText w:val=""/>
+      <w:lvlJc w:val="left"/>
+      <w:pPr>
+        <w:ind w:left="5040" w:hanging="360"/>
+      </w:pPr>
+      <w:rPr>
+        <w:rFonts w:ascii="Wingdings" w:hAnsi="Wingdings" w:hint="default"/>
+      </w:rPr>
+    </w:lvl>
+    <w:lvl w:ilvl="6" w:tplc="08090001" w:tentative="1">
+      <w:start w:val="1"/>
+      <w:numFmt w:val="bullet"/>
+      <w:lvlText w:val=""/>
+      <w:lvlJc w:val="left"/>
+      <w:pPr>
+        <w:ind w:left="5760" w:hanging="360"/>
+      </w:pPr>
+      <w:rPr>
+        <w:rFonts w:ascii="Symbol" w:hAnsi="Symbol" w:hint="default"/>
+      </w:rPr>
+    </w:lvl>
+    <w:lvl w:ilvl="7" w:tplc="08090003" w:tentative="1">
+      <w:start w:val="1"/>
+      <w:numFmt w:val="bullet"/>
+      <w:lvlText w:val="o"/>
+      <w:lvlJc w:val="left"/>
+      <w:pPr>
+        <w:ind w:left="6480" w:hanging="360"/>
+      </w:pPr>
+      <w:rPr>
+        <w:rFonts w:ascii="Courier New" w:hAnsi="Courier New" w:cs="Courier New" w:hint="default"/>
+      </w:rPr>
+    </w:lvl>
+    <w:lvl w:ilvl="8" w:tplc="08090005" w:tentative="1">
+      <w:start w:val="1"/>
+      <w:numFmt w:val="bullet"/>
+      <w:lvlText w:val=""/>
+      <w:lvlJc w:val="left"/>
+      <w:pPr>
+        <w:ind w:left="7200" w:hanging="360"/>
+      </w:pPr>
+      <w:rPr>
+        <w:rFonts w:ascii="Wingdings" w:hAnsi="Wingdings" w:hint="default"/>
+      </w:rPr>
+    </w:lvl>
+  </w:abstractNum>
+  <w:abstractNum w:abstractNumId="1" w15:restartNumberingAfterBreak="0">
+    <w:nsid w:val="0CA4264D"/>
+    <w:multiLevelType w:val="hybridMultilevel"/>
+    <w:tmpl w:val="30CC66A8"/>
+    <w:lvl w:ilvl="0" w:tplc="08090001">
+      <w:start w:val="1"/>
+      <w:numFmt w:val="bullet"/>
+      <w:lvlText w:val=""/>
+      <w:lvlJc w:val="left"/>
+      <w:pPr>
+        <w:ind w:left="1440" w:hanging="360"/>
+      </w:pPr>
+      <w:rPr>
+        <w:rFonts w:ascii="Symbol" w:hAnsi="Symbol" w:hint="default"/>
+      </w:rPr>
+    </w:lvl>
+    <w:lvl w:ilvl="1" w:tplc="08090003" w:tentative="1">
+      <w:start w:val="1"/>
+      <w:numFmt w:val="bullet"/>
+      <w:lvlText w:val="o"/>
+      <w:lvlJc w:val="left"/>
+      <w:pPr>
+        <w:ind w:left="2160" w:hanging="360"/>
+      </w:pPr>
+      <w:rPr>
+        <w:rFonts w:ascii="Courier New" w:hAnsi="Courier New" w:cs="Courier New" w:hint="default"/>
+      </w:rPr>
+    </w:lvl>
+    <w:lvl w:ilvl="2" w:tplc="08090005" w:tentative="1">
+      <w:start w:val="1"/>
+      <w:numFmt w:val="bullet"/>
+      <w:lvlText w:val=""/>
+      <w:lvlJc w:val="left"/>
+      <w:pPr>
+        <w:ind w:left="2880" w:hanging="360"/>
+      </w:pPr>
+      <w:rPr>
+        <w:rFonts w:ascii="Wingdings" w:hAnsi="Wingdings" w:hint="default"/>
+      </w:rPr>
+    </w:lvl>
+    <w:lvl w:ilvl="3" w:tplc="08090001" w:tentative="1">
+      <w:start w:val="1"/>
+      <w:numFmt w:val="bullet"/>
+      <w:lvlText w:val=""/>
+      <w:lvlJc w:val="left"/>
+      <w:pPr>
+        <w:ind w:left="3600" w:hanging="360"/>
+      </w:pPr>
+      <w:rPr>
+        <w:rFonts w:ascii="Symbol" w:hAnsi="Symbol" w:hint="default"/>
+      </w:rPr>
+    </w:lvl>
+    <w:lvl w:ilvl="4" w:tplc="08090003" w:tentative="1">
+      <w:start w:val="1"/>
+      <w:numFmt w:val="bullet"/>
+      <w:lvlText w:val="o"/>
+      <w:lvlJc w:val="left"/>
+      <w:pPr>
+        <w:ind w:left="4320" w:hanging="360"/>
+      </w:pPr>
+      <w:rPr>
+        <w:rFonts w:ascii="Courier New" w:hAnsi="Courier New" w:cs="Courier New" w:hint="default"/>
+      </w:rPr>
+    </w:lvl>
+    <w:lvl w:ilvl="5" w:tplc="08090005" w:tentative="1">
+      <w:start w:val="1"/>
+      <w:numFmt w:val="bullet"/>
+      <w:lvlText w:val=""/>
+      <w:lvlJc w:val="left"/>
+      <w:pPr>
+        <w:ind w:left="5040" w:hanging="360"/>
+      </w:pPr>
+      <w:rPr>
+        <w:rFonts w:ascii="Wingdings" w:hAnsi="Wingdings" w:hint="default"/>
+      </w:rPr>
+    </w:lvl>
+    <w:lvl w:ilvl="6" w:tplc="08090001" w:tentative="1">
+      <w:start w:val="1"/>
+      <w:numFmt w:val="bullet"/>
+      <w:lvlText w:val=""/>
+      <w:lvlJc w:val="left"/>
+      <w:pPr>
+        <w:ind w:left="5760" w:hanging="360"/>
+      </w:pPr>
+      <w:rPr>
+        <w:rFonts w:ascii="Symbol" w:hAnsi="Symbol" w:hint="default"/>
+      </w:rPr>
+    </w:lvl>
+    <w:lvl w:ilvl="7" w:tplc="08090003" w:tentative="1">
+      <w:start w:val="1"/>
+      <w:numFmt w:val="bullet"/>
+      <w:lvlText w:val="o"/>
+      <w:lvlJc w:val="left"/>
+      <w:pPr>
+        <w:ind w:left="6480" w:hanging="360"/>
+      </w:pPr>
+      <w:rPr>
+        <w:rFonts w:ascii="Courier New" w:hAnsi="Courier New" w:cs="Courier New" w:hint="default"/>
+      </w:rPr>
+    </w:lvl>
+    <w:lvl w:ilvl="8" w:tplc="08090005" w:tentative="1">
+      <w:start w:val="1"/>
+      <w:numFmt w:val="bullet"/>
+      <w:lvlText w:val=""/>
+      <w:lvlJc w:val="left"/>
+      <w:pPr>
+        <w:ind w:left="7200" w:hanging="360"/>
+      </w:pPr>
+      <w:rPr>
+        <w:rFonts w:ascii="Wingdings" w:hAnsi="Wingdings" w:hint="default"/>
+      </w:rPr>
+    </w:lvl>
+  </w:abstractNum>
+  <w:abstractNum w:abstractNumId="2" w15:restartNumberingAfterBreak="0">
     <w:nsid w:val="146925AE"/>
     <w:multiLevelType w:val="hybridMultilevel"/>
     <w:tmpl w:val="8E62AB42"/>
@@ -2114,7 +3127,7 @@
       </w:rPr>
     </w:lvl>
   </w:abstractNum>
-  <w:abstractNum w:abstractNumId="1" w15:restartNumberingAfterBreak="0">
+  <w:abstractNum w:abstractNumId="3" w15:restartNumberingAfterBreak="0">
     <w:nsid w:val="189E209D"/>
     <w:multiLevelType w:val="hybridMultilevel"/>
     <w:tmpl w:val="267EFFF0"/>
@@ -2227,7 +3240,7 @@
       </w:rPr>
     </w:lvl>
   </w:abstractNum>
-  <w:abstractNum w:abstractNumId="2" w15:restartNumberingAfterBreak="0">
+  <w:abstractNum w:abstractNumId="4" w15:restartNumberingAfterBreak="0">
     <w:nsid w:val="1A7B050F"/>
     <w:multiLevelType w:val="hybridMultilevel"/>
     <w:tmpl w:val="7EE47FD8"/>
@@ -2340,7 +3353,232 @@
       </w:rPr>
     </w:lvl>
   </w:abstractNum>
-  <w:abstractNum w:abstractNumId="3" w15:restartNumberingAfterBreak="0">
+  <w:abstractNum w:abstractNumId="5" w15:restartNumberingAfterBreak="0">
+    <w:nsid w:val="1AB138F6"/>
+    <w:multiLevelType w:val="hybridMultilevel"/>
+    <w:tmpl w:val="FB56CA4C"/>
+    <w:lvl w:ilvl="0" w:tplc="08090001">
+      <w:start w:val="1"/>
+      <w:numFmt w:val="bullet"/>
+      <w:lvlText w:val=""/>
+      <w:lvlJc w:val="left"/>
+      <w:pPr>
+        <w:ind w:left="1440" w:hanging="360"/>
+      </w:pPr>
+      <w:rPr>
+        <w:rFonts w:ascii="Symbol" w:hAnsi="Symbol" w:hint="default"/>
+      </w:rPr>
+    </w:lvl>
+    <w:lvl w:ilvl="1" w:tplc="08090003" w:tentative="1">
+      <w:start w:val="1"/>
+      <w:numFmt w:val="bullet"/>
+      <w:lvlText w:val="o"/>
+      <w:lvlJc w:val="left"/>
+      <w:pPr>
+        <w:ind w:left="2160" w:hanging="360"/>
+      </w:pPr>
+      <w:rPr>
+        <w:rFonts w:ascii="Courier New" w:hAnsi="Courier New" w:cs="Courier New" w:hint="default"/>
+      </w:rPr>
+    </w:lvl>
+    <w:lvl w:ilvl="2" w:tplc="08090005" w:tentative="1">
+      <w:start w:val="1"/>
+      <w:numFmt w:val="bullet"/>
+      <w:lvlText w:val=""/>
+      <w:lvlJc w:val="left"/>
+      <w:pPr>
+        <w:ind w:left="2880" w:hanging="360"/>
+      </w:pPr>
+      <w:rPr>
+        <w:rFonts w:ascii="Wingdings" w:hAnsi="Wingdings" w:hint="default"/>
+      </w:rPr>
+    </w:lvl>
+    <w:lvl w:ilvl="3" w:tplc="08090001" w:tentative="1">
+      <w:start w:val="1"/>
+      <w:numFmt w:val="bullet"/>
+      <w:lvlText w:val=""/>
+      <w:lvlJc w:val="left"/>
+      <w:pPr>
+        <w:ind w:left="3600" w:hanging="360"/>
+      </w:pPr>
+      <w:rPr>
+        <w:rFonts w:ascii="Symbol" w:hAnsi="Symbol" w:hint="default"/>
+      </w:rPr>
+    </w:lvl>
+    <w:lvl w:ilvl="4" w:tplc="08090003" w:tentative="1">
+      <w:start w:val="1"/>
+      <w:numFmt w:val="bullet"/>
+      <w:lvlText w:val="o"/>
+      <w:lvlJc w:val="left"/>
+      <w:pPr>
+        <w:ind w:left="4320" w:hanging="360"/>
+      </w:pPr>
+      <w:rPr>
+        <w:rFonts w:ascii="Courier New" w:hAnsi="Courier New" w:cs="Courier New" w:hint="default"/>
+      </w:rPr>
+    </w:lvl>
+    <w:lvl w:ilvl="5" w:tplc="08090005" w:tentative="1">
+      <w:start w:val="1"/>
+      <w:numFmt w:val="bullet"/>
+      <w:lvlText w:val=""/>
+      <w:lvlJc w:val="left"/>
+      <w:pPr>
+        <w:ind w:left="5040" w:hanging="360"/>
+      </w:pPr>
+      <w:rPr>
+        <w:rFonts w:ascii="Wingdings" w:hAnsi="Wingdings" w:hint="default"/>
+      </w:rPr>
+    </w:lvl>
+    <w:lvl w:ilvl="6" w:tplc="08090001" w:tentative="1">
+      <w:start w:val="1"/>
+      <w:numFmt w:val="bullet"/>
+      <w:lvlText w:val=""/>
+      <w:lvlJc w:val="left"/>
+      <w:pPr>
+        <w:ind w:left="5760" w:hanging="360"/>
+      </w:pPr>
+      <w:rPr>
+        <w:rFonts w:ascii="Symbol" w:hAnsi="Symbol" w:hint="default"/>
+      </w:rPr>
+    </w:lvl>
+    <w:lvl w:ilvl="7" w:tplc="08090003" w:tentative="1">
+      <w:start w:val="1"/>
+      <w:numFmt w:val="bullet"/>
+      <w:lvlText w:val="o"/>
+      <w:lvlJc w:val="left"/>
+      <w:pPr>
+        <w:ind w:left="6480" w:hanging="360"/>
+      </w:pPr>
+      <w:rPr>
+        <w:rFonts w:ascii="Courier New" w:hAnsi="Courier New" w:cs="Courier New" w:hint="default"/>
+      </w:rPr>
+    </w:lvl>
+    <w:lvl w:ilvl="8" w:tplc="08090005" w:tentative="1">
+      <w:start w:val="1"/>
+      <w:numFmt w:val="bullet"/>
+      <w:lvlText w:val=""/>
+      <w:lvlJc w:val="left"/>
+      <w:pPr>
+        <w:ind w:left="7200" w:hanging="360"/>
+      </w:pPr>
+      <w:rPr>
+        <w:rFonts w:ascii="Wingdings" w:hAnsi="Wingdings" w:hint="default"/>
+      </w:rPr>
+    </w:lvl>
+  </w:abstractNum>
+  <w:abstractNum w:abstractNumId="6" w15:restartNumberingAfterBreak="0">
+    <w:nsid w:val="208C5D24"/>
+    <w:multiLevelType w:val="hybridMultilevel"/>
+    <w:tmpl w:val="1F7094A2"/>
+    <w:lvl w:ilvl="0" w:tplc="C5A4A77E">
+      <w:numFmt w:val="bullet"/>
+      <w:lvlText w:val="-"/>
+      <w:lvlJc w:val="left"/>
+      <w:pPr>
+        <w:ind w:left="720" w:hanging="360"/>
+      </w:pPr>
+      <w:rPr>
+        <w:rFonts w:ascii="Calibri" w:eastAsiaTheme="minorHAnsi" w:hAnsi="Calibri" w:cs="Calibri" w:hint="default"/>
+      </w:rPr>
+    </w:lvl>
+    <w:lvl w:ilvl="1" w:tplc="08090003" w:tentative="1">
+      <w:start w:val="1"/>
+      <w:numFmt w:val="bullet"/>
+      <w:lvlText w:val="o"/>
+      <w:lvlJc w:val="left"/>
+      <w:pPr>
+        <w:ind w:left="1440" w:hanging="360"/>
+      </w:pPr>
+      <w:rPr>
+        <w:rFonts w:ascii="Courier New" w:hAnsi="Courier New" w:cs="Courier New" w:hint="default"/>
+      </w:rPr>
+    </w:lvl>
+    <w:lvl w:ilvl="2" w:tplc="08090005" w:tentative="1">
+      <w:start w:val="1"/>
+      <w:numFmt w:val="bullet"/>
+      <w:lvlText w:val=""/>
+      <w:lvlJc w:val="left"/>
+      <w:pPr>
+        <w:ind w:left="2160" w:hanging="360"/>
+      </w:pPr>
+      <w:rPr>
+        <w:rFonts w:ascii="Wingdings" w:hAnsi="Wingdings" w:hint="default"/>
+      </w:rPr>
+    </w:lvl>
+    <w:lvl w:ilvl="3" w:tplc="08090001" w:tentative="1">
+      <w:start w:val="1"/>
+      <w:numFmt w:val="bullet"/>
+      <w:lvlText w:val=""/>
+      <w:lvlJc w:val="left"/>
+      <w:pPr>
+        <w:ind w:left="2880" w:hanging="360"/>
+      </w:pPr>
+      <w:rPr>
+        <w:rFonts w:ascii="Symbol" w:hAnsi="Symbol" w:hint="default"/>
+      </w:rPr>
+    </w:lvl>
+    <w:lvl w:ilvl="4" w:tplc="08090003" w:tentative="1">
+      <w:start w:val="1"/>
+      <w:numFmt w:val="bullet"/>
+      <w:lvlText w:val="o"/>
+      <w:lvlJc w:val="left"/>
+      <w:pPr>
+        <w:ind w:left="3600" w:hanging="360"/>
+      </w:pPr>
+      <w:rPr>
+        <w:rFonts w:ascii="Courier New" w:hAnsi="Courier New" w:cs="Courier New" w:hint="default"/>
+      </w:rPr>
+    </w:lvl>
+    <w:lvl w:ilvl="5" w:tplc="08090005" w:tentative="1">
+      <w:start w:val="1"/>
+      <w:numFmt w:val="bullet"/>
+      <w:lvlText w:val=""/>
+      <w:lvlJc w:val="left"/>
+      <w:pPr>
+        <w:ind w:left="4320" w:hanging="360"/>
+      </w:pPr>
+      <w:rPr>
+        <w:rFonts w:ascii="Wingdings" w:hAnsi="Wingdings" w:hint="default"/>
+      </w:rPr>
+    </w:lvl>
+    <w:lvl w:ilvl="6" w:tplc="08090001" w:tentative="1">
+      <w:start w:val="1"/>
+      <w:numFmt w:val="bullet"/>
+      <w:lvlText w:val=""/>
+      <w:lvlJc w:val="left"/>
+      <w:pPr>
+        <w:ind w:left="5040" w:hanging="360"/>
+      </w:pPr>
+      <w:rPr>
+        <w:rFonts w:ascii="Symbol" w:hAnsi="Symbol" w:hint="default"/>
+      </w:rPr>
+    </w:lvl>
+    <w:lvl w:ilvl="7" w:tplc="08090003" w:tentative="1">
+      <w:start w:val="1"/>
+      <w:numFmt w:val="bullet"/>
+      <w:lvlText w:val="o"/>
+      <w:lvlJc w:val="left"/>
+      <w:pPr>
+        <w:ind w:left="5760" w:hanging="360"/>
+      </w:pPr>
+      <w:rPr>
+        <w:rFonts w:ascii="Courier New" w:hAnsi="Courier New" w:cs="Courier New" w:hint="default"/>
+      </w:rPr>
+    </w:lvl>
+    <w:lvl w:ilvl="8" w:tplc="08090005" w:tentative="1">
+      <w:start w:val="1"/>
+      <w:numFmt w:val="bullet"/>
+      <w:lvlText w:val=""/>
+      <w:lvlJc w:val="left"/>
+      <w:pPr>
+        <w:ind w:left="6480" w:hanging="360"/>
+      </w:pPr>
+      <w:rPr>
+        <w:rFonts w:ascii="Wingdings" w:hAnsi="Wingdings" w:hint="default"/>
+      </w:rPr>
+    </w:lvl>
+  </w:abstractNum>
+  <w:abstractNum w:abstractNumId="7" w15:restartNumberingAfterBreak="0">
     <w:nsid w:val="24C0190A"/>
     <w:multiLevelType w:val="hybridMultilevel"/>
     <w:tmpl w:val="010EBF24"/>
@@ -2454,7 +3692,7 @@
       </w:rPr>
     </w:lvl>
   </w:abstractNum>
-  <w:abstractNum w:abstractNumId="4" w15:restartNumberingAfterBreak="0">
+  <w:abstractNum w:abstractNumId="8" w15:restartNumberingAfterBreak="0">
     <w:nsid w:val="29403311"/>
     <w:multiLevelType w:val="hybridMultilevel"/>
     <w:tmpl w:val="F7028E70"/>
@@ -2564,7 +3802,7 @@
       </w:rPr>
     </w:lvl>
   </w:abstractNum>
-  <w:abstractNum w:abstractNumId="5" w15:restartNumberingAfterBreak="0">
+  <w:abstractNum w:abstractNumId="9" w15:restartNumberingAfterBreak="0">
     <w:nsid w:val="329E2613"/>
     <w:multiLevelType w:val="hybridMultilevel"/>
     <w:tmpl w:val="AEF0A79E"/>
@@ -2703,7 +3941,7 @@
       </w:rPr>
     </w:lvl>
   </w:abstractNum>
-  <w:abstractNum w:abstractNumId="6" w15:restartNumberingAfterBreak="0">
+  <w:abstractNum w:abstractNumId="10" w15:restartNumberingAfterBreak="0">
     <w:nsid w:val="49672A6F"/>
     <w:multiLevelType w:val="hybridMultilevel"/>
     <w:tmpl w:val="43D0D678"/>
@@ -2816,7 +4054,7 @@
       </w:rPr>
     </w:lvl>
   </w:abstractNum>
-  <w:abstractNum w:abstractNumId="7" w15:restartNumberingAfterBreak="0">
+  <w:abstractNum w:abstractNumId="11" w15:restartNumberingAfterBreak="0">
     <w:nsid w:val="63701EB8"/>
     <w:multiLevelType w:val="hybridMultilevel"/>
     <w:tmpl w:val="73C6E504"/>
@@ -2932,29 +4170,157 @@
       </w:rPr>
     </w:lvl>
   </w:abstractNum>
+  <w:abstractNum w:abstractNumId="12" w15:restartNumberingAfterBreak="0">
+    <w:nsid w:val="69D27822"/>
+    <w:multiLevelType w:val="hybridMultilevel"/>
+    <w:tmpl w:val="F75878F4"/>
+    <w:lvl w:ilvl="0" w:tplc="08090001">
+      <w:start w:val="1"/>
+      <w:numFmt w:val="bullet"/>
+      <w:lvlText w:val=""/>
+      <w:lvlJc w:val="left"/>
+      <w:pPr>
+        <w:ind w:left="1440" w:hanging="360"/>
+      </w:pPr>
+      <w:rPr>
+        <w:rFonts w:ascii="Symbol" w:hAnsi="Symbol" w:hint="default"/>
+      </w:rPr>
+    </w:lvl>
+    <w:lvl w:ilvl="1" w:tplc="08090003" w:tentative="1">
+      <w:start w:val="1"/>
+      <w:numFmt w:val="bullet"/>
+      <w:lvlText w:val="o"/>
+      <w:lvlJc w:val="left"/>
+      <w:pPr>
+        <w:ind w:left="2160" w:hanging="360"/>
+      </w:pPr>
+      <w:rPr>
+        <w:rFonts w:ascii="Courier New" w:hAnsi="Courier New" w:cs="Courier New" w:hint="default"/>
+      </w:rPr>
+    </w:lvl>
+    <w:lvl w:ilvl="2" w:tplc="08090005" w:tentative="1">
+      <w:start w:val="1"/>
+      <w:numFmt w:val="bullet"/>
+      <w:lvlText w:val=""/>
+      <w:lvlJc w:val="left"/>
+      <w:pPr>
+        <w:ind w:left="2880" w:hanging="360"/>
+      </w:pPr>
+      <w:rPr>
+        <w:rFonts w:ascii="Wingdings" w:hAnsi="Wingdings" w:hint="default"/>
+      </w:rPr>
+    </w:lvl>
+    <w:lvl w:ilvl="3" w:tplc="08090001" w:tentative="1">
+      <w:start w:val="1"/>
+      <w:numFmt w:val="bullet"/>
+      <w:lvlText w:val=""/>
+      <w:lvlJc w:val="left"/>
+      <w:pPr>
+        <w:ind w:left="3600" w:hanging="360"/>
+      </w:pPr>
+      <w:rPr>
+        <w:rFonts w:ascii="Symbol" w:hAnsi="Symbol" w:hint="default"/>
+      </w:rPr>
+    </w:lvl>
+    <w:lvl w:ilvl="4" w:tplc="08090003" w:tentative="1">
+      <w:start w:val="1"/>
+      <w:numFmt w:val="bullet"/>
+      <w:lvlText w:val="o"/>
+      <w:lvlJc w:val="left"/>
+      <w:pPr>
+        <w:ind w:left="4320" w:hanging="360"/>
+      </w:pPr>
+      <w:rPr>
+        <w:rFonts w:ascii="Courier New" w:hAnsi="Courier New" w:cs="Courier New" w:hint="default"/>
+      </w:rPr>
+    </w:lvl>
+    <w:lvl w:ilvl="5" w:tplc="08090005" w:tentative="1">
+      <w:start w:val="1"/>
+      <w:numFmt w:val="bullet"/>
+      <w:lvlText w:val=""/>
+      <w:lvlJc w:val="left"/>
+      <w:pPr>
+        <w:ind w:left="5040" w:hanging="360"/>
+      </w:pPr>
+      <w:rPr>
+        <w:rFonts w:ascii="Wingdings" w:hAnsi="Wingdings" w:hint="default"/>
+      </w:rPr>
+    </w:lvl>
+    <w:lvl w:ilvl="6" w:tplc="08090001" w:tentative="1">
+      <w:start w:val="1"/>
+      <w:numFmt w:val="bullet"/>
+      <w:lvlText w:val=""/>
+      <w:lvlJc w:val="left"/>
+      <w:pPr>
+        <w:ind w:left="5760" w:hanging="360"/>
+      </w:pPr>
+      <w:rPr>
+        <w:rFonts w:ascii="Symbol" w:hAnsi="Symbol" w:hint="default"/>
+      </w:rPr>
+    </w:lvl>
+    <w:lvl w:ilvl="7" w:tplc="08090003" w:tentative="1">
+      <w:start w:val="1"/>
+      <w:numFmt w:val="bullet"/>
+      <w:lvlText w:val="o"/>
+      <w:lvlJc w:val="left"/>
+      <w:pPr>
+        <w:ind w:left="6480" w:hanging="360"/>
+      </w:pPr>
+      <w:rPr>
+        <w:rFonts w:ascii="Courier New" w:hAnsi="Courier New" w:cs="Courier New" w:hint="default"/>
+      </w:rPr>
+    </w:lvl>
+    <w:lvl w:ilvl="8" w:tplc="08090005" w:tentative="1">
+      <w:start w:val="1"/>
+      <w:numFmt w:val="bullet"/>
+      <w:lvlText w:val=""/>
+      <w:lvlJc w:val="left"/>
+      <w:pPr>
+        <w:ind w:left="7200" w:hanging="360"/>
+      </w:pPr>
+      <w:rPr>
+        <w:rFonts w:ascii="Wingdings" w:hAnsi="Wingdings" w:hint="default"/>
+      </w:rPr>
+    </w:lvl>
+  </w:abstractNum>
   <w:num w:numId="1">
+    <w:abstractNumId w:val="10"/>
+  </w:num>
+  <w:num w:numId="2">
+    <w:abstractNumId w:val="4"/>
+  </w:num>
+  <w:num w:numId="3">
+    <w:abstractNumId w:val="8"/>
+  </w:num>
+  <w:num w:numId="4">
+    <w:abstractNumId w:val="9"/>
+  </w:num>
+  <w:num w:numId="5">
+    <w:abstractNumId w:val="11"/>
+  </w:num>
+  <w:num w:numId="6">
+    <w:abstractNumId w:val="7"/>
+  </w:num>
+  <w:num w:numId="7">
+    <w:abstractNumId w:val="2"/>
+  </w:num>
+  <w:num w:numId="8">
+    <w:abstractNumId w:val="3"/>
+  </w:num>
+  <w:num w:numId="9">
     <w:abstractNumId w:val="6"/>
   </w:num>
-  <w:num w:numId="2">
-    <w:abstractNumId w:val="2"/>
+  <w:num w:numId="10">
+    <w:abstractNumId w:val="0"/>
   </w:num>
-  <w:num w:numId="3">
-    <w:abstractNumId w:val="4"/>
-  </w:num>
-  <w:num w:numId="4">
+  <w:num w:numId="11">
     <w:abstractNumId w:val="5"/>
   </w:num>
-  <w:num w:numId="5">
-    <w:abstractNumId w:val="7"/>
+  <w:num w:numId="12">
+    <w:abstractNumId w:val="1"/>
   </w:num>
-  <w:num w:numId="6">
-    <w:abstractNumId w:val="3"/>
-  </w:num>
-  <w:num w:numId="7">
-    <w:abstractNumId w:val="0"/>
-  </w:num>
-  <w:num w:numId="8">
-    <w:abstractNumId w:val="1"/>
+  <w:num w:numId="13">
+    <w:abstractNumId w:val="12"/>
   </w:num>
 </w:numbering>
 </file>

</xml_diff>